<commit_message>
Plan van Aanpak Tunestore V1.0
</commit_message>
<xml_diff>
--- a/Plan Van Aanpak TuneStore.docx
+++ b/Plan Van Aanpak TuneStore.docx
@@ -10,11 +10,13 @@
           <w:docPartUnique/>
         </w:docPartObj>
       </w:sdtPr>
+      <w:sdtEndPr/>
       <w:sdtContent>
         <w:p>
           <w:r>
             <w:rPr>
               <w:noProof/>
+              <w:lang w:eastAsia="nl-NL"/>
             </w:rPr>
             <mc:AlternateContent>
               <mc:Choice Requires="wpg">
@@ -220,7 +222,7 @@
                                 <a:avLst/>
                               </a:prstGeom>
                               <a:blipFill>
-                                <a:blip r:embed="rId5"/>
+                                <a:blip r:embed="rId8"/>
                                 <a:stretch>
                                   <a:fillRect r="-7574"/>
                                 </a:stretch>
@@ -272,7 +274,7 @@
                       <v:path arrowok="t" o:connecttype="custom" o:connectlocs="0,0;7315200,0;7315200,1130373;3620757,733885;0,1092249;0,0" o:connectangles="0,0,0,0,0,0"/>
                     </v:shape>
                     <v:rect id="Rechthoek 151" o:spid="_x0000_s1028" style="position:absolute;width:73152;height:12161;visibility:visible;mso-wrap-style:square;v-text-anchor:middle" o:gfxdata="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" stroked="f" strokeweight="1pt">
-                      <v:fill r:id="rId6" o:title="" recolor="t" rotate="t" type="frame"/>
+                      <v:fill r:id="rId9" o:title="" recolor="t" rotate="t" type="frame"/>
                     </v:rect>
                     <w10:wrap anchorx="page" anchory="page"/>
                   </v:group>
@@ -283,6 +285,7 @@
           <w:r>
             <w:rPr>
               <w:noProof/>
+              <w:lang w:eastAsia="nl-NL"/>
             </w:rPr>
             <mc:AlternateContent>
               <mc:Choice Requires="wps">
@@ -356,6 +359,7 @@
                                   <w:dataBinding w:prefixMappings="xmlns:ns0='http://purl.org/dc/elements/1.1/' xmlns:ns1='http://schemas.openxmlformats.org/package/2006/metadata/core-properties' " w:xpath="/ns1:coreProperties[1]/ns0:creator[1]" w:storeItemID="{6C3C8BC8-F283-45AE-878A-BAB7291924A1}"/>
                                   <w:text/>
                                 </w:sdtPr>
+                                <w:sdtEndPr/>
                                 <w:sdtContent>
                                   <w:p>
                                     <w:pPr>
@@ -373,25 +377,7 @@
                                         <w:sz w:val="28"/>
                                         <w:szCs w:val="28"/>
                                       </w:rPr>
-                                      <w:t xml:space="preserve">Luc </w:t>
-                                    </w:r>
-                                    <w:proofErr w:type="spellStart"/>
-                                    <w:r>
-                                      <w:rPr>
-                                        <w:color w:val="595959" w:themeColor="text1" w:themeTint="A6"/>
-                                        <w:sz w:val="28"/>
-                                        <w:szCs w:val="28"/>
-                                      </w:rPr>
-                                      <w:t>Sieben</w:t>
-                                    </w:r>
-                                    <w:proofErr w:type="spellEnd"/>
-                                    <w:r>
-                                      <w:rPr>
-                                        <w:color w:val="595959" w:themeColor="text1" w:themeTint="A6"/>
-                                        <w:sz w:val="28"/>
-                                        <w:szCs w:val="28"/>
-                                      </w:rPr>
-                                      <w:t>, Joey Vogelzangs en River Geraedts</w:t>
+                                      <w:t>Luc Sieben, Joey Vogelzangs en River Geraedts</w:t>
                                     </w:r>
                                   </w:p>
                                 </w:sdtContent>
@@ -399,38 +385,12 @@
                               <w:p>
                                 <w:pPr>
                                   <w:pStyle w:val="Geenafstand"/>
-                                  <w:jc w:val="right"/>
                                   <w:rPr>
                                     <w:color w:val="595959" w:themeColor="text1" w:themeTint="A6"/>
                                     <w:sz w:val="18"/>
                                     <w:szCs w:val="18"/>
                                   </w:rPr>
                                 </w:pPr>
-                                <w:sdt>
-                                  <w:sdtPr>
-                                    <w:rPr>
-                                      <w:color w:val="595959" w:themeColor="text1" w:themeTint="A6"/>
-                                      <w:sz w:val="18"/>
-                                      <w:szCs w:val="18"/>
-                                    </w:rPr>
-                                    <w:alias w:val="E-mail"/>
-                                    <w:tag w:val="E-mail"/>
-                                    <w:id w:val="942260680"/>
-                                    <w:showingPlcHdr/>
-                                    <w:dataBinding w:prefixMappings="xmlns:ns0='http://schemas.microsoft.com/office/2006/coverPageProps' " w:xpath="/ns0:CoverPageProperties[1]/ns0:CompanyEmail[1]" w:storeItemID="{55AF091B-3C7A-41E3-B477-F2FDAA23CFDA}"/>
-                                    <w:text/>
-                                  </w:sdtPr>
-                                  <w:sdtContent>
-                                    <w:r>
-                                      <w:rPr>
-                                        <w:color w:val="595959" w:themeColor="text1" w:themeTint="A6"/>
-                                        <w:sz w:val="18"/>
-                                        <w:szCs w:val="18"/>
-                                      </w:rPr>
-                                      <w:t>[E-mailadres]</w:t>
-                                    </w:r>
-                                  </w:sdtContent>
-                                </w:sdt>
                               </w:p>
                             </w:txbxContent>
                           </wps:txbx>
@@ -474,6 +434,7 @@
                             <w:dataBinding w:prefixMappings="xmlns:ns0='http://purl.org/dc/elements/1.1/' xmlns:ns1='http://schemas.openxmlformats.org/package/2006/metadata/core-properties' " w:xpath="/ns1:coreProperties[1]/ns0:creator[1]" w:storeItemID="{6C3C8BC8-F283-45AE-878A-BAB7291924A1}"/>
                             <w:text/>
                           </w:sdtPr>
+                          <w:sdtEndPr/>
                           <w:sdtContent>
                             <w:p>
                               <w:pPr>
@@ -491,25 +452,7 @@
                                   <w:sz w:val="28"/>
                                   <w:szCs w:val="28"/>
                                 </w:rPr>
-                                <w:t xml:space="preserve">Luc </w:t>
-                              </w:r>
-                              <w:proofErr w:type="spellStart"/>
-                              <w:r>
-                                <w:rPr>
-                                  <w:color w:val="595959" w:themeColor="text1" w:themeTint="A6"/>
-                                  <w:sz w:val="28"/>
-                                  <w:szCs w:val="28"/>
-                                </w:rPr>
-                                <w:t>Sieben</w:t>
-                              </w:r>
-                              <w:proofErr w:type="spellEnd"/>
-                              <w:r>
-                                <w:rPr>
-                                  <w:color w:val="595959" w:themeColor="text1" w:themeTint="A6"/>
-                                  <w:sz w:val="28"/>
-                                  <w:szCs w:val="28"/>
-                                </w:rPr>
-                                <w:t>, Joey Vogelzangs en River Geraedts</w:t>
+                                <w:t>Luc Sieben, Joey Vogelzangs en River Geraedts</w:t>
                               </w:r>
                             </w:p>
                           </w:sdtContent>
@@ -517,38 +460,12 @@
                         <w:p>
                           <w:pPr>
                             <w:pStyle w:val="Geenafstand"/>
-                            <w:jc w:val="right"/>
                             <w:rPr>
                               <w:color w:val="595959" w:themeColor="text1" w:themeTint="A6"/>
                               <w:sz w:val="18"/>
                               <w:szCs w:val="18"/>
                             </w:rPr>
                           </w:pPr>
-                          <w:sdt>
-                            <w:sdtPr>
-                              <w:rPr>
-                                <w:color w:val="595959" w:themeColor="text1" w:themeTint="A6"/>
-                                <w:sz w:val="18"/>
-                                <w:szCs w:val="18"/>
-                              </w:rPr>
-                              <w:alias w:val="E-mail"/>
-                              <w:tag w:val="E-mail"/>
-                              <w:id w:val="942260680"/>
-                              <w:showingPlcHdr/>
-                              <w:dataBinding w:prefixMappings="xmlns:ns0='http://schemas.microsoft.com/office/2006/coverPageProps' " w:xpath="/ns0:CoverPageProperties[1]/ns0:CompanyEmail[1]" w:storeItemID="{55AF091B-3C7A-41E3-B477-F2FDAA23CFDA}"/>
-                              <w:text/>
-                            </w:sdtPr>
-                            <w:sdtContent>
-                              <w:r>
-                                <w:rPr>
-                                  <w:color w:val="595959" w:themeColor="text1" w:themeTint="A6"/>
-                                  <w:sz w:val="18"/>
-                                  <w:szCs w:val="18"/>
-                                </w:rPr>
-                                <w:t>[E-mailadres]</w:t>
-                              </w:r>
-                            </w:sdtContent>
-                          </w:sdt>
                         </w:p>
                       </w:txbxContent>
                     </v:textbox>
@@ -561,230 +478,7 @@
           <w:r>
             <w:rPr>
               <w:noProof/>
-            </w:rPr>
-            <mc:AlternateContent>
-              <mc:Choice Requires="wps">
-                <w:drawing>
-                  <wp:anchor distT="0" distB="0" distL="114300" distR="114300" simplePos="0" relativeHeight="251661312" behindDoc="0" locked="0" layoutInCell="1" allowOverlap="1" wp14:anchorId="6B7F246E" wp14:editId="07A57DBC">
-                    <wp:simplePos x="0" y="0"/>
-                    <wp:positionH relativeFrom="page">
-                      <wp:align>center</wp:align>
-                    </wp:positionH>
-                    <mc:AlternateContent>
-                      <mc:Choice Requires="wp14">
-                        <wp:positionV relativeFrom="page">
-                          <wp14:pctPosVOffset>70000</wp14:pctPosVOffset>
-                        </wp:positionV>
-                      </mc:Choice>
-                      <mc:Fallback>
-                        <wp:positionV relativeFrom="page">
-                          <wp:posOffset>7484110</wp:posOffset>
-                        </wp:positionV>
-                      </mc:Fallback>
-                    </mc:AlternateContent>
-                    <wp:extent cx="7315200" cy="1009650"/>
-                    <wp:effectExtent l="0" t="0" r="0" b="0"/>
-                    <wp:wrapSquare wrapText="bothSides"/>
-                    <wp:docPr id="153" name="Tekstvak 153"/>
-                    <wp:cNvGraphicFramePr/>
-                    <a:graphic xmlns:a="http://schemas.openxmlformats.org/drawingml/2006/main">
-                      <a:graphicData uri="http://schemas.microsoft.com/office/word/2010/wordprocessingShape">
-                        <wps:wsp>
-                          <wps:cNvSpPr txBox="1"/>
-                          <wps:spPr>
-                            <a:xfrm>
-                              <a:off x="0" y="0"/>
-                              <a:ext cx="7315200" cy="1009650"/>
-                            </a:xfrm>
-                            <a:prstGeom prst="rect">
-                              <a:avLst/>
-                            </a:prstGeom>
-                            <a:noFill/>
-                            <a:ln w="6350">
-                              <a:noFill/>
-                            </a:ln>
-                            <a:effectLst/>
-                          </wps:spPr>
-                          <wps:style>
-                            <a:lnRef idx="0">
-                              <a:schemeClr val="accent1"/>
-                            </a:lnRef>
-                            <a:fillRef idx="0">
-                              <a:schemeClr val="accent1"/>
-                            </a:fillRef>
-                            <a:effectRef idx="0">
-                              <a:schemeClr val="accent1"/>
-                            </a:effectRef>
-                            <a:fontRef idx="minor">
-                              <a:schemeClr val="dk1"/>
-                            </a:fontRef>
-                          </wps:style>
-                          <wps:txbx>
-                            <w:txbxContent>
-                              <w:p>
-                                <w:pPr>
-                                  <w:pStyle w:val="Geenafstand"/>
-                                  <w:jc w:val="right"/>
-                                  <w:rPr>
-                                    <w:color w:val="5B9BD5" w:themeColor="accent1"/>
-                                    <w:sz w:val="28"/>
-                                    <w:szCs w:val="28"/>
-                                  </w:rPr>
-                                </w:pPr>
-                                <w:r>
-                                  <w:rPr>
-                                    <w:color w:val="5B9BD5" w:themeColor="accent1"/>
-                                    <w:sz w:val="28"/>
-                                    <w:szCs w:val="28"/>
-                                  </w:rPr>
-                                  <w:t>Abstract</w:t>
-                                </w:r>
-                              </w:p>
-                              <w:sdt>
-                                <w:sdtPr>
-                                  <w:rPr>
-                                    <w:color w:val="595959" w:themeColor="text1" w:themeTint="A6"/>
-                                    <w:sz w:val="20"/>
-                                    <w:szCs w:val="20"/>
-                                  </w:rPr>
-                                  <w:alias w:val="Samenvatting"/>
-                                  <w:tag w:val=""/>
-                                  <w:id w:val="1375273687"/>
-                                  <w:showingPlcHdr/>
-                                  <w:dataBinding w:prefixMappings="xmlns:ns0='http://schemas.microsoft.com/office/2006/coverPageProps' " w:xpath="/ns0:CoverPageProperties[1]/ns0:Abstract[1]" w:storeItemID="{55AF091B-3C7A-41E3-B477-F2FDAA23CFDA}"/>
-                                  <w:text w:multiLine="1"/>
-                                </w:sdtPr>
-                                <w:sdtContent>
-                                  <w:p>
-                                    <w:pPr>
-                                      <w:pStyle w:val="Geenafstand"/>
-                                      <w:jc w:val="right"/>
-                                      <w:rPr>
-                                        <w:color w:val="595959" w:themeColor="text1" w:themeTint="A6"/>
-                                        <w:sz w:val="20"/>
-                                        <w:szCs w:val="20"/>
-                                      </w:rPr>
-                                    </w:pPr>
-                                    <w:r>
-                                      <w:rPr>
-                                        <w:color w:val="595959" w:themeColor="text1" w:themeTint="A6"/>
-                                        <w:sz w:val="20"/>
-                                        <w:szCs w:val="20"/>
-                                      </w:rPr>
-                                      <w:t xml:space="preserve">[Trek de aandacht van uw lezer met een interessante samenvatting. Dit is meestal een kort overzicht van het document. </w:t>
-                                    </w:r>
-                                    <w:r>
-                                      <w:rPr>
-                                        <w:color w:val="595959" w:themeColor="text1" w:themeTint="A6"/>
-                                        <w:sz w:val="20"/>
-                                        <w:szCs w:val="20"/>
-                                      </w:rPr>
-                                      <w:br/>
-                                      <w:t>Wanneer u uw inhoud wilt toevoegen, klikt u hier en begint u te typen.]</w:t>
-                                    </w:r>
-                                  </w:p>
-                                </w:sdtContent>
-                              </w:sdt>
-                            </w:txbxContent>
-                          </wps:txbx>
-                          <wps:bodyPr rot="0" spcFirstLastPara="0" vertOverflow="overflow" horzOverflow="overflow" vert="horz" wrap="square" lIns="1600200" tIns="0" rIns="685800" bIns="0" numCol="1" spcCol="0" rtlCol="0" fromWordArt="0" anchor="t" anchorCtr="0" forceAA="0" compatLnSpc="1">
-                            <a:prstTxWarp prst="textNoShape">
-                              <a:avLst/>
-                            </a:prstTxWarp>
-                            <a:spAutoFit/>
-                          </wps:bodyPr>
-                        </wps:wsp>
-                      </a:graphicData>
-                    </a:graphic>
-                    <wp14:sizeRelH relativeFrom="page">
-                      <wp14:pctWidth>94100</wp14:pctWidth>
-                    </wp14:sizeRelH>
-                    <wp14:sizeRelV relativeFrom="page">
-                      <wp14:pctHeight>10000</wp14:pctHeight>
-                    </wp14:sizeRelV>
-                  </wp:anchor>
-                </w:drawing>
-              </mc:Choice>
-              <mc:Fallback>
-                <w:pict>
-                  <v:shape w14:anchorId="6B7F246E" id="Tekstvak 153" o:spid="_x0000_s1027" type="#_x0000_t202" style="position:absolute;margin-left:0;margin-top:0;width:8in;height:79.5pt;z-index:251661312;visibility:visible;mso-wrap-style:square;mso-width-percent:941;mso-height-percent:100;mso-top-percent:700;mso-wrap-distance-left:9pt;mso-wrap-distance-top:0;mso-wrap-distance-right:9pt;mso-wrap-distance-bottom:0;mso-position-horizontal:center;mso-position-horizontal-relative:page;mso-position-vertical-relative:page;mso-width-percent:941;mso-height-percent:100;mso-top-percent:700;mso-width-relative:page;mso-height-relative:page;v-text-anchor:top" o:gfxdata="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" filled="f" stroked="f" strokeweight=".5pt">
-                    <v:textbox style="mso-fit-shape-to-text:t" inset="126pt,0,54pt,0">
-                      <w:txbxContent>
-                        <w:p>
-                          <w:pPr>
-                            <w:pStyle w:val="Geenafstand"/>
-                            <w:jc w:val="right"/>
-                            <w:rPr>
-                              <w:color w:val="5B9BD5" w:themeColor="accent1"/>
-                              <w:sz w:val="28"/>
-                              <w:szCs w:val="28"/>
-                            </w:rPr>
-                          </w:pPr>
-                          <w:r>
-                            <w:rPr>
-                              <w:color w:val="5B9BD5" w:themeColor="accent1"/>
-                              <w:sz w:val="28"/>
-                              <w:szCs w:val="28"/>
-                            </w:rPr>
-                            <w:t>Abstract</w:t>
-                          </w:r>
-                        </w:p>
-                        <w:sdt>
-                          <w:sdtPr>
-                            <w:rPr>
-                              <w:color w:val="595959" w:themeColor="text1" w:themeTint="A6"/>
-                              <w:sz w:val="20"/>
-                              <w:szCs w:val="20"/>
-                            </w:rPr>
-                            <w:alias w:val="Samenvatting"/>
-                            <w:tag w:val=""/>
-                            <w:id w:val="1375273687"/>
-                            <w:showingPlcHdr/>
-                            <w:dataBinding w:prefixMappings="xmlns:ns0='http://schemas.microsoft.com/office/2006/coverPageProps' " w:xpath="/ns0:CoverPageProperties[1]/ns0:Abstract[1]" w:storeItemID="{55AF091B-3C7A-41E3-B477-F2FDAA23CFDA}"/>
-                            <w:text w:multiLine="1"/>
-                          </w:sdtPr>
-                          <w:sdtContent>
-                            <w:p>
-                              <w:pPr>
-                                <w:pStyle w:val="Geenafstand"/>
-                                <w:jc w:val="right"/>
-                                <w:rPr>
-                                  <w:color w:val="595959" w:themeColor="text1" w:themeTint="A6"/>
-                                  <w:sz w:val="20"/>
-                                  <w:szCs w:val="20"/>
-                                </w:rPr>
-                              </w:pPr>
-                              <w:r>
-                                <w:rPr>
-                                  <w:color w:val="595959" w:themeColor="text1" w:themeTint="A6"/>
-                                  <w:sz w:val="20"/>
-                                  <w:szCs w:val="20"/>
-                                </w:rPr>
-                                <w:t xml:space="preserve">[Trek de aandacht van uw lezer met een interessante samenvatting. Dit is meestal een kort overzicht van het document. </w:t>
-                              </w:r>
-                              <w:r>
-                                <w:rPr>
-                                  <w:color w:val="595959" w:themeColor="text1" w:themeTint="A6"/>
-                                  <w:sz w:val="20"/>
-                                  <w:szCs w:val="20"/>
-                                </w:rPr>
-                                <w:br/>
-                                <w:t>Wanneer u uw inhoud wilt toevoegen, klikt u hier en begint u te typen.]</w:t>
-                              </w:r>
-                            </w:p>
-                          </w:sdtContent>
-                        </w:sdt>
-                      </w:txbxContent>
-                    </v:textbox>
-                    <w10:wrap type="square" anchorx="page" anchory="page"/>
-                  </v:shape>
-                </w:pict>
-              </mc:Fallback>
-            </mc:AlternateContent>
-          </w:r>
-          <w:r>
-            <w:rPr>
-              <w:noProof/>
+              <w:lang w:eastAsia="nl-NL"/>
             </w:rPr>
             <mc:AlternateContent>
               <mc:Choice Requires="wps">
@@ -916,6 +610,7 @@
                                   <w:dataBinding w:prefixMappings="xmlns:ns0='http://purl.org/dc/elements/1.1/' xmlns:ns1='http://schemas.openxmlformats.org/package/2006/metadata/core-properties' " w:xpath="/ns1:coreProperties[1]/ns0:subject[1]" w:storeItemID="{6C3C8BC8-F283-45AE-878A-BAB7291924A1}"/>
                                   <w:text/>
                                 </w:sdtPr>
+                                <w:sdtEndPr/>
                                 <w:sdtContent>
                                   <w:p>
                                     <w:pPr>
@@ -960,7 +655,7 @@
               </mc:Choice>
               <mc:Fallback>
                 <w:pict>
-                  <v:shape w14:anchorId="72D54CD1" id="Tekstvak 154" o:spid="_x0000_s1028" type="#_x0000_t202" style="position:absolute;margin-left:0;margin-top:0;width:8in;height:286.5pt;z-index:251659264;visibility:visible;mso-wrap-style:square;mso-width-percent:941;mso-height-percent:363;mso-top-percent:300;mso-wrap-distance-left:9pt;mso-wrap-distance-top:0;mso-wrap-distance-right:9pt;mso-wrap-distance-bottom:0;mso-position-horizontal:center;mso-position-horizontal-relative:page;mso-position-vertical-relative:page;mso-width-percent:941;mso-height-percent:363;mso-top-percent:300;mso-width-relative:page;mso-height-relative:page;v-text-anchor:bottom" o:gfxdata="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" filled="f" stroked="f" strokeweight=".5pt">
+                  <v:shape w14:anchorId="72D54CD1" id="Tekstvak 154" o:spid="_x0000_s1027" type="#_x0000_t202" style="position:absolute;margin-left:0;margin-top:0;width:8in;height:286.5pt;z-index:251659264;visibility:visible;mso-wrap-style:square;mso-width-percent:941;mso-height-percent:363;mso-top-percent:300;mso-wrap-distance-left:9pt;mso-wrap-distance-top:0;mso-wrap-distance-right:9pt;mso-wrap-distance-bottom:0;mso-position-horizontal:center;mso-position-horizontal-relative:page;mso-position-vertical-relative:page;mso-width-percent:941;mso-height-percent:363;mso-top-percent:300;mso-width-relative:page;mso-height-relative:page;v-text-anchor:bottom" o:gfxdata="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" filled="f" stroked="f" strokeweight=".5pt">
                     <v:textbox inset="126pt,0,54pt,0">
                       <w:txbxContent>
                         <w:p>
@@ -1034,6 +729,7 @@
                             <w:dataBinding w:prefixMappings="xmlns:ns0='http://purl.org/dc/elements/1.1/' xmlns:ns1='http://schemas.openxmlformats.org/package/2006/metadata/core-properties' " w:xpath="/ns1:coreProperties[1]/ns0:subject[1]" w:storeItemID="{6C3C8BC8-F283-45AE-878A-BAB7291924A1}"/>
                             <w:text/>
                           </w:sdtPr>
+                          <w:sdtEndPr/>
                           <w:sdtContent>
                             <w:p>
                               <w:pPr>
@@ -1066,7 +762,6 @@
           </w:r>
         </w:p>
         <w:p>
-          <w:bookmarkStart w:id="0" w:name="_GoBack"/>
           <w:r>
             <w:rPr>
               <w:noProof/>
@@ -1098,7 +793,7 @@
                         </pic:cNvPicPr>
                       </pic:nvPicPr>
                       <pic:blipFill>
-                        <a:blip r:embed="rId7">
+                        <a:blip r:embed="rId10">
                           <a:extLst>
                             <a:ext uri="{28A0092B-C50C-407E-A947-70E740481C1C}">
                               <a14:useLocalDpi xmlns:a14="http://schemas.microsoft.com/office/drawing/2010/main" val="0"/>
@@ -1129,16 +824,832 @@
               </wp:anchor>
             </w:drawing>
           </w:r>
-          <w:bookmarkEnd w:id="0"/>
           <w:r>
             <w:br w:type="page"/>
           </w:r>
         </w:p>
       </w:sdtContent>
     </w:sdt>
-    <w:p>
-      <w:r>
-        <w:lastRenderedPageBreak/>
+    <w:sdt>
+      <w:sdtPr>
+        <w:id w:val="-860507826"/>
+        <w:docPartObj>
+          <w:docPartGallery w:val="Table of Contents"/>
+          <w:docPartUnique/>
+        </w:docPartObj>
+      </w:sdtPr>
+      <w:sdtEndPr>
+        <w:rPr>
+          <w:rFonts w:asciiTheme="minorHAnsi" w:eastAsiaTheme="minorHAnsi" w:hAnsiTheme="minorHAnsi" w:cstheme="minorBidi"/>
+          <w:b/>
+          <w:bCs/>
+          <w:color w:val="auto"/>
+          <w:sz w:val="22"/>
+          <w:szCs w:val="22"/>
+          <w:lang w:eastAsia="en-US"/>
+        </w:rPr>
+      </w:sdtEndPr>
+      <w:sdtContent>
+        <w:p>
+          <w:pPr>
+            <w:pStyle w:val="Kopvaninhoudsopgave"/>
+          </w:pPr>
+          <w:r>
+            <w:t>Inhoud</w:t>
+          </w:r>
+        </w:p>
+        <w:p>
+          <w:pPr>
+            <w:pStyle w:val="Inhopg1"/>
+            <w:tabs>
+              <w:tab w:val="right" w:leader="dot" w:pos="9062"/>
+            </w:tabs>
+            <w:rPr>
+              <w:rFonts w:eastAsiaTheme="minorEastAsia"/>
+              <w:noProof/>
+              <w:lang w:eastAsia="nl-NL"/>
+            </w:rPr>
+          </w:pPr>
+          <w:r>
+            <w:fldChar w:fldCharType="begin"/>
+          </w:r>
+          <w:r>
+            <w:instrText xml:space="preserve"> TOC \o "1-3" \h \z \u </w:instrText>
+          </w:r>
+          <w:r>
+            <w:fldChar w:fldCharType="separate"/>
+          </w:r>
+          <w:hyperlink w:anchor="_Toc413835620" w:history="1">
+            <w:r>
+              <w:rPr>
+                <w:rStyle w:val="Hyperlink"/>
+                <w:noProof/>
+              </w:rPr>
+              <w:t>Achtergrond</w:t>
+            </w:r>
+            <w:r>
+              <w:rPr>
+                <w:noProof/>
+                <w:webHidden/>
+              </w:rPr>
+              <w:tab/>
+            </w:r>
+            <w:r>
+              <w:rPr>
+                <w:noProof/>
+                <w:webHidden/>
+              </w:rPr>
+              <w:fldChar w:fldCharType="begin"/>
+            </w:r>
+            <w:r>
+              <w:rPr>
+                <w:noProof/>
+                <w:webHidden/>
+              </w:rPr>
+              <w:instrText xml:space="preserve"> PAGEREF _Toc413835620 \h </w:instrText>
+            </w:r>
+            <w:r>
+              <w:rPr>
+                <w:noProof/>
+                <w:webHidden/>
+              </w:rPr>
+            </w:r>
+            <w:r>
+              <w:rPr>
+                <w:noProof/>
+                <w:webHidden/>
+              </w:rPr>
+              <w:fldChar w:fldCharType="separate"/>
+            </w:r>
+            <w:r>
+              <w:rPr>
+                <w:noProof/>
+                <w:webHidden/>
+              </w:rPr>
+              <w:t>2</w:t>
+            </w:r>
+            <w:r>
+              <w:rPr>
+                <w:noProof/>
+                <w:webHidden/>
+              </w:rPr>
+              <w:fldChar w:fldCharType="end"/>
+            </w:r>
+          </w:hyperlink>
+        </w:p>
+        <w:p>
+          <w:pPr>
+            <w:pStyle w:val="Inhopg1"/>
+            <w:tabs>
+              <w:tab w:val="right" w:leader="dot" w:pos="9062"/>
+            </w:tabs>
+            <w:rPr>
+              <w:rFonts w:eastAsiaTheme="minorEastAsia"/>
+              <w:noProof/>
+              <w:lang w:eastAsia="nl-NL"/>
+            </w:rPr>
+          </w:pPr>
+          <w:hyperlink w:anchor="_Toc413835621" w:history="1">
+            <w:r>
+              <w:rPr>
+                <w:rStyle w:val="Hyperlink"/>
+                <w:noProof/>
+              </w:rPr>
+              <w:t>Opdracht</w:t>
+            </w:r>
+            <w:r>
+              <w:rPr>
+                <w:noProof/>
+                <w:webHidden/>
+              </w:rPr>
+              <w:tab/>
+            </w:r>
+            <w:r>
+              <w:rPr>
+                <w:noProof/>
+                <w:webHidden/>
+              </w:rPr>
+              <w:fldChar w:fldCharType="begin"/>
+            </w:r>
+            <w:r>
+              <w:rPr>
+                <w:noProof/>
+                <w:webHidden/>
+              </w:rPr>
+              <w:instrText xml:space="preserve"> PAGEREF _Toc413835621 \h </w:instrText>
+            </w:r>
+            <w:r>
+              <w:rPr>
+                <w:noProof/>
+                <w:webHidden/>
+              </w:rPr>
+            </w:r>
+            <w:r>
+              <w:rPr>
+                <w:noProof/>
+                <w:webHidden/>
+              </w:rPr>
+              <w:fldChar w:fldCharType="separate"/>
+            </w:r>
+            <w:r>
+              <w:rPr>
+                <w:noProof/>
+                <w:webHidden/>
+              </w:rPr>
+              <w:t>2</w:t>
+            </w:r>
+            <w:r>
+              <w:rPr>
+                <w:noProof/>
+                <w:webHidden/>
+              </w:rPr>
+              <w:fldChar w:fldCharType="end"/>
+            </w:r>
+          </w:hyperlink>
+        </w:p>
+        <w:p>
+          <w:pPr>
+            <w:pStyle w:val="Inhopg1"/>
+            <w:tabs>
+              <w:tab w:val="right" w:leader="dot" w:pos="9062"/>
+            </w:tabs>
+            <w:rPr>
+              <w:rFonts w:eastAsiaTheme="minorEastAsia"/>
+              <w:noProof/>
+              <w:lang w:eastAsia="nl-NL"/>
+            </w:rPr>
+          </w:pPr>
+          <w:hyperlink w:anchor="_Toc413835622" w:history="1">
+            <w:r>
+              <w:rPr>
+                <w:rStyle w:val="Hyperlink"/>
+                <w:noProof/>
+              </w:rPr>
+              <w:t>Project activiteiten</w:t>
+            </w:r>
+            <w:r>
+              <w:rPr>
+                <w:noProof/>
+                <w:webHidden/>
+              </w:rPr>
+              <w:tab/>
+            </w:r>
+            <w:r>
+              <w:rPr>
+                <w:noProof/>
+                <w:webHidden/>
+              </w:rPr>
+              <w:fldChar w:fldCharType="begin"/>
+            </w:r>
+            <w:r>
+              <w:rPr>
+                <w:noProof/>
+                <w:webHidden/>
+              </w:rPr>
+              <w:instrText xml:space="preserve"> PAGEREF _Toc413835622 \h </w:instrText>
+            </w:r>
+            <w:r>
+              <w:rPr>
+                <w:noProof/>
+                <w:webHidden/>
+              </w:rPr>
+            </w:r>
+            <w:r>
+              <w:rPr>
+                <w:noProof/>
+                <w:webHidden/>
+              </w:rPr>
+              <w:fldChar w:fldCharType="separate"/>
+            </w:r>
+            <w:r>
+              <w:rPr>
+                <w:noProof/>
+                <w:webHidden/>
+              </w:rPr>
+              <w:t>2</w:t>
+            </w:r>
+            <w:r>
+              <w:rPr>
+                <w:noProof/>
+                <w:webHidden/>
+              </w:rPr>
+              <w:fldChar w:fldCharType="end"/>
+            </w:r>
+          </w:hyperlink>
+        </w:p>
+        <w:p>
+          <w:pPr>
+            <w:pStyle w:val="Inhopg1"/>
+            <w:tabs>
+              <w:tab w:val="right" w:leader="dot" w:pos="9062"/>
+            </w:tabs>
+            <w:rPr>
+              <w:rFonts w:eastAsiaTheme="minorEastAsia"/>
+              <w:noProof/>
+              <w:lang w:eastAsia="nl-NL"/>
+            </w:rPr>
+          </w:pPr>
+          <w:hyperlink w:anchor="_Toc413835623" w:history="1">
+            <w:r>
+              <w:rPr>
+                <w:rStyle w:val="Hyperlink"/>
+                <w:noProof/>
+              </w:rPr>
+              <w:t>Project grenzen</w:t>
+            </w:r>
+            <w:r>
+              <w:rPr>
+                <w:noProof/>
+                <w:webHidden/>
+              </w:rPr>
+              <w:tab/>
+            </w:r>
+            <w:r>
+              <w:rPr>
+                <w:noProof/>
+                <w:webHidden/>
+              </w:rPr>
+              <w:fldChar w:fldCharType="begin"/>
+            </w:r>
+            <w:r>
+              <w:rPr>
+                <w:noProof/>
+                <w:webHidden/>
+              </w:rPr>
+              <w:instrText xml:space="preserve"> PAGEREF _Toc413835623 \h </w:instrText>
+            </w:r>
+            <w:r>
+              <w:rPr>
+                <w:noProof/>
+                <w:webHidden/>
+              </w:rPr>
+            </w:r>
+            <w:r>
+              <w:rPr>
+                <w:noProof/>
+                <w:webHidden/>
+              </w:rPr>
+              <w:fldChar w:fldCharType="separate"/>
+            </w:r>
+            <w:r>
+              <w:rPr>
+                <w:noProof/>
+                <w:webHidden/>
+              </w:rPr>
+              <w:t>3</w:t>
+            </w:r>
+            <w:r>
+              <w:rPr>
+                <w:noProof/>
+                <w:webHidden/>
+              </w:rPr>
+              <w:fldChar w:fldCharType="end"/>
+            </w:r>
+          </w:hyperlink>
+        </w:p>
+        <w:p>
+          <w:pPr>
+            <w:pStyle w:val="Inhopg1"/>
+            <w:tabs>
+              <w:tab w:val="right" w:leader="dot" w:pos="9062"/>
+            </w:tabs>
+            <w:rPr>
+              <w:rFonts w:eastAsiaTheme="minorEastAsia"/>
+              <w:noProof/>
+              <w:lang w:eastAsia="nl-NL"/>
+            </w:rPr>
+          </w:pPr>
+          <w:hyperlink w:anchor="_Toc413835624" w:history="1">
+            <w:r>
+              <w:rPr>
+                <w:rStyle w:val="Hyperlink"/>
+                <w:noProof/>
+              </w:rPr>
+              <w:t>Producten</w:t>
+            </w:r>
+            <w:r>
+              <w:rPr>
+                <w:noProof/>
+                <w:webHidden/>
+              </w:rPr>
+              <w:tab/>
+            </w:r>
+            <w:r>
+              <w:rPr>
+                <w:noProof/>
+                <w:webHidden/>
+              </w:rPr>
+              <w:fldChar w:fldCharType="begin"/>
+            </w:r>
+            <w:r>
+              <w:rPr>
+                <w:noProof/>
+                <w:webHidden/>
+              </w:rPr>
+              <w:instrText xml:space="preserve"> PAGEREF _Toc413835624 \h </w:instrText>
+            </w:r>
+            <w:r>
+              <w:rPr>
+                <w:noProof/>
+                <w:webHidden/>
+              </w:rPr>
+            </w:r>
+            <w:r>
+              <w:rPr>
+                <w:noProof/>
+                <w:webHidden/>
+              </w:rPr>
+              <w:fldChar w:fldCharType="separate"/>
+            </w:r>
+            <w:r>
+              <w:rPr>
+                <w:noProof/>
+                <w:webHidden/>
+              </w:rPr>
+              <w:t>3</w:t>
+            </w:r>
+            <w:r>
+              <w:rPr>
+                <w:noProof/>
+                <w:webHidden/>
+              </w:rPr>
+              <w:fldChar w:fldCharType="end"/>
+            </w:r>
+          </w:hyperlink>
+        </w:p>
+        <w:p>
+          <w:pPr>
+            <w:pStyle w:val="Inhopg1"/>
+            <w:tabs>
+              <w:tab w:val="right" w:leader="dot" w:pos="9062"/>
+            </w:tabs>
+            <w:rPr>
+              <w:rFonts w:eastAsiaTheme="minorEastAsia"/>
+              <w:noProof/>
+              <w:lang w:eastAsia="nl-NL"/>
+            </w:rPr>
+          </w:pPr>
+          <w:hyperlink w:anchor="_Toc413835625" w:history="1">
+            <w:r>
+              <w:rPr>
+                <w:rStyle w:val="Hyperlink"/>
+                <w:noProof/>
+              </w:rPr>
+              <w:t>Kwaliteit</w:t>
+            </w:r>
+            <w:r>
+              <w:rPr>
+                <w:noProof/>
+                <w:webHidden/>
+              </w:rPr>
+              <w:tab/>
+            </w:r>
+            <w:r>
+              <w:rPr>
+                <w:noProof/>
+                <w:webHidden/>
+              </w:rPr>
+              <w:fldChar w:fldCharType="begin"/>
+            </w:r>
+            <w:r>
+              <w:rPr>
+                <w:noProof/>
+                <w:webHidden/>
+              </w:rPr>
+              <w:instrText xml:space="preserve"> PAGEREF _Toc413835625 \h </w:instrText>
+            </w:r>
+            <w:r>
+              <w:rPr>
+                <w:noProof/>
+                <w:webHidden/>
+              </w:rPr>
+            </w:r>
+            <w:r>
+              <w:rPr>
+                <w:noProof/>
+                <w:webHidden/>
+              </w:rPr>
+              <w:fldChar w:fldCharType="separate"/>
+            </w:r>
+            <w:r>
+              <w:rPr>
+                <w:noProof/>
+                <w:webHidden/>
+              </w:rPr>
+              <w:t>3</w:t>
+            </w:r>
+            <w:r>
+              <w:rPr>
+                <w:noProof/>
+                <w:webHidden/>
+              </w:rPr>
+              <w:fldChar w:fldCharType="end"/>
+            </w:r>
+          </w:hyperlink>
+        </w:p>
+        <w:p>
+          <w:pPr>
+            <w:pStyle w:val="Inhopg1"/>
+            <w:tabs>
+              <w:tab w:val="right" w:leader="dot" w:pos="9062"/>
+            </w:tabs>
+            <w:rPr>
+              <w:rFonts w:eastAsiaTheme="minorEastAsia"/>
+              <w:noProof/>
+              <w:lang w:eastAsia="nl-NL"/>
+            </w:rPr>
+          </w:pPr>
+          <w:hyperlink w:anchor="_Toc413835626" w:history="1">
+            <w:r>
+              <w:rPr>
+                <w:rStyle w:val="Hyperlink"/>
+                <w:noProof/>
+              </w:rPr>
+              <w:t>Projectorganisatie</w:t>
+            </w:r>
+            <w:r>
+              <w:rPr>
+                <w:noProof/>
+                <w:webHidden/>
+              </w:rPr>
+              <w:tab/>
+            </w:r>
+            <w:r>
+              <w:rPr>
+                <w:noProof/>
+                <w:webHidden/>
+              </w:rPr>
+              <w:fldChar w:fldCharType="begin"/>
+            </w:r>
+            <w:r>
+              <w:rPr>
+                <w:noProof/>
+                <w:webHidden/>
+              </w:rPr>
+              <w:instrText xml:space="preserve"> PAGEREF _Toc413835626 \h </w:instrText>
+            </w:r>
+            <w:r>
+              <w:rPr>
+                <w:noProof/>
+                <w:webHidden/>
+              </w:rPr>
+            </w:r>
+            <w:r>
+              <w:rPr>
+                <w:noProof/>
+                <w:webHidden/>
+              </w:rPr>
+              <w:fldChar w:fldCharType="separate"/>
+            </w:r>
+            <w:r>
+              <w:rPr>
+                <w:noProof/>
+                <w:webHidden/>
+              </w:rPr>
+              <w:t>3</w:t>
+            </w:r>
+            <w:r>
+              <w:rPr>
+                <w:noProof/>
+                <w:webHidden/>
+              </w:rPr>
+              <w:fldChar w:fldCharType="end"/>
+            </w:r>
+          </w:hyperlink>
+        </w:p>
+        <w:p>
+          <w:pPr>
+            <w:pStyle w:val="Inhopg1"/>
+            <w:tabs>
+              <w:tab w:val="right" w:leader="dot" w:pos="9062"/>
+            </w:tabs>
+            <w:rPr>
+              <w:rFonts w:eastAsiaTheme="minorEastAsia"/>
+              <w:noProof/>
+              <w:lang w:eastAsia="nl-NL"/>
+            </w:rPr>
+          </w:pPr>
+          <w:hyperlink w:anchor="_Toc413835627" w:history="1">
+            <w:r>
+              <w:rPr>
+                <w:rStyle w:val="Hyperlink"/>
+                <w:noProof/>
+              </w:rPr>
+              <w:t>Planning</w:t>
+            </w:r>
+            <w:r>
+              <w:rPr>
+                <w:noProof/>
+                <w:webHidden/>
+              </w:rPr>
+              <w:tab/>
+            </w:r>
+            <w:r>
+              <w:rPr>
+                <w:noProof/>
+                <w:webHidden/>
+              </w:rPr>
+              <w:fldChar w:fldCharType="begin"/>
+            </w:r>
+            <w:r>
+              <w:rPr>
+                <w:noProof/>
+                <w:webHidden/>
+              </w:rPr>
+              <w:instrText xml:space="preserve"> PAGEREF _Toc413835627 \h </w:instrText>
+            </w:r>
+            <w:r>
+              <w:rPr>
+                <w:noProof/>
+                <w:webHidden/>
+              </w:rPr>
+            </w:r>
+            <w:r>
+              <w:rPr>
+                <w:noProof/>
+                <w:webHidden/>
+              </w:rPr>
+              <w:fldChar w:fldCharType="separate"/>
+            </w:r>
+            <w:r>
+              <w:rPr>
+                <w:noProof/>
+                <w:webHidden/>
+              </w:rPr>
+              <w:t>3</w:t>
+            </w:r>
+            <w:r>
+              <w:rPr>
+                <w:noProof/>
+                <w:webHidden/>
+              </w:rPr>
+              <w:fldChar w:fldCharType="end"/>
+            </w:r>
+          </w:hyperlink>
+        </w:p>
+        <w:p>
+          <w:pPr>
+            <w:pStyle w:val="Inhopg1"/>
+            <w:tabs>
+              <w:tab w:val="right" w:leader="dot" w:pos="9062"/>
+            </w:tabs>
+            <w:rPr>
+              <w:rFonts w:eastAsiaTheme="minorEastAsia"/>
+              <w:noProof/>
+              <w:lang w:eastAsia="nl-NL"/>
+            </w:rPr>
+          </w:pPr>
+          <w:hyperlink w:anchor="_Toc413835628" w:history="1">
+            <w:r>
+              <w:rPr>
+                <w:rStyle w:val="Hyperlink"/>
+                <w:noProof/>
+              </w:rPr>
+              <w:t>Kosten en baten</w:t>
+            </w:r>
+            <w:r>
+              <w:rPr>
+                <w:noProof/>
+                <w:webHidden/>
+              </w:rPr>
+              <w:tab/>
+            </w:r>
+            <w:r>
+              <w:rPr>
+                <w:noProof/>
+                <w:webHidden/>
+              </w:rPr>
+              <w:fldChar w:fldCharType="begin"/>
+            </w:r>
+            <w:r>
+              <w:rPr>
+                <w:noProof/>
+                <w:webHidden/>
+              </w:rPr>
+              <w:instrText xml:space="preserve"> PAGEREF _Toc413835628 \h </w:instrText>
+            </w:r>
+            <w:r>
+              <w:rPr>
+                <w:noProof/>
+                <w:webHidden/>
+              </w:rPr>
+            </w:r>
+            <w:r>
+              <w:rPr>
+                <w:noProof/>
+                <w:webHidden/>
+              </w:rPr>
+              <w:fldChar w:fldCharType="separate"/>
+            </w:r>
+            <w:r>
+              <w:rPr>
+                <w:noProof/>
+                <w:webHidden/>
+              </w:rPr>
+              <w:t>3</w:t>
+            </w:r>
+            <w:r>
+              <w:rPr>
+                <w:noProof/>
+                <w:webHidden/>
+              </w:rPr>
+              <w:fldChar w:fldCharType="end"/>
+            </w:r>
+          </w:hyperlink>
+        </w:p>
+        <w:p>
+          <w:pPr>
+            <w:pStyle w:val="Inhopg1"/>
+            <w:tabs>
+              <w:tab w:val="right" w:leader="dot" w:pos="9062"/>
+            </w:tabs>
+            <w:rPr>
+              <w:rFonts w:eastAsiaTheme="minorEastAsia"/>
+              <w:noProof/>
+              <w:lang w:eastAsia="nl-NL"/>
+            </w:rPr>
+          </w:pPr>
+          <w:hyperlink w:anchor="_Toc413835629" w:history="1">
+            <w:r>
+              <w:rPr>
+                <w:rStyle w:val="Hyperlink"/>
+                <w:noProof/>
+              </w:rPr>
+              <w:t>Risico’s</w:t>
+            </w:r>
+            <w:r>
+              <w:rPr>
+                <w:noProof/>
+                <w:webHidden/>
+              </w:rPr>
+              <w:tab/>
+            </w:r>
+            <w:r>
+              <w:rPr>
+                <w:noProof/>
+                <w:webHidden/>
+              </w:rPr>
+              <w:fldChar w:fldCharType="begin"/>
+            </w:r>
+            <w:r>
+              <w:rPr>
+                <w:noProof/>
+                <w:webHidden/>
+              </w:rPr>
+              <w:instrText xml:space="preserve"> PAGEREF _Toc413835629 \h </w:instrText>
+            </w:r>
+            <w:r>
+              <w:rPr>
+                <w:noProof/>
+                <w:webHidden/>
+              </w:rPr>
+            </w:r>
+            <w:r>
+              <w:rPr>
+                <w:noProof/>
+                <w:webHidden/>
+              </w:rPr>
+              <w:fldChar w:fldCharType="separate"/>
+            </w:r>
+            <w:r>
+              <w:rPr>
+                <w:noProof/>
+                <w:webHidden/>
+              </w:rPr>
+              <w:t>4</w:t>
+            </w:r>
+            <w:r>
+              <w:rPr>
+                <w:noProof/>
+                <w:webHidden/>
+              </w:rPr>
+              <w:fldChar w:fldCharType="end"/>
+            </w:r>
+          </w:hyperlink>
+        </w:p>
+        <w:p>
+          <w:pPr>
+            <w:pStyle w:val="Inhopg1"/>
+            <w:tabs>
+              <w:tab w:val="right" w:leader="dot" w:pos="9062"/>
+            </w:tabs>
+            <w:rPr>
+              <w:rFonts w:eastAsiaTheme="minorEastAsia"/>
+              <w:noProof/>
+              <w:lang w:eastAsia="nl-NL"/>
+            </w:rPr>
+          </w:pPr>
+          <w:hyperlink w:anchor="_Toc413835630" w:history="1">
+            <w:r>
+              <w:rPr>
+                <w:rStyle w:val="Hyperlink"/>
+                <w:noProof/>
+              </w:rPr>
+              <w:t>Bijlagen</w:t>
+            </w:r>
+            <w:r>
+              <w:rPr>
+                <w:noProof/>
+                <w:webHidden/>
+              </w:rPr>
+              <w:tab/>
+            </w:r>
+            <w:r>
+              <w:rPr>
+                <w:noProof/>
+                <w:webHidden/>
+              </w:rPr>
+              <w:fldChar w:fldCharType="begin"/>
+            </w:r>
+            <w:r>
+              <w:rPr>
+                <w:noProof/>
+                <w:webHidden/>
+              </w:rPr>
+              <w:instrText xml:space="preserve"> PAGEREF _Toc413835630 \h </w:instrText>
+            </w:r>
+            <w:r>
+              <w:rPr>
+                <w:noProof/>
+                <w:webHidden/>
+              </w:rPr>
+            </w:r>
+            <w:r>
+              <w:rPr>
+                <w:noProof/>
+                <w:webHidden/>
+              </w:rPr>
+              <w:fldChar w:fldCharType="separate"/>
+            </w:r>
+            <w:r>
+              <w:rPr>
+                <w:noProof/>
+                <w:webHidden/>
+              </w:rPr>
+              <w:t>4</w:t>
+            </w:r>
+            <w:r>
+              <w:rPr>
+                <w:noProof/>
+                <w:webHidden/>
+              </w:rPr>
+              <w:fldChar w:fldCharType="end"/>
+            </w:r>
+          </w:hyperlink>
+        </w:p>
+        <w:p>
+          <w:r>
+            <w:rPr>
+              <w:b/>
+              <w:bCs/>
+            </w:rPr>
+            <w:fldChar w:fldCharType="end"/>
+          </w:r>
+        </w:p>
+      </w:sdtContent>
+    </w:sdt>
+    <w:p>
+      <w:r>
         <w:br w:type="page"/>
       </w:r>
     </w:p>
@@ -1147,9 +1658,11 @@
       <w:pPr>
         <w:pStyle w:val="Kop1"/>
       </w:pPr>
+      <w:bookmarkStart w:id="0" w:name="_Toc413835620"/>
       <w:r>
         <w:t>Achtergrond</w:t>
       </w:r>
+      <w:bookmarkEnd w:id="0"/>
     </w:p>
     <w:p/>
     <w:p>
@@ -1162,9 +1675,11 @@
       <w:pPr>
         <w:pStyle w:val="Kop1"/>
       </w:pPr>
+      <w:bookmarkStart w:id="1" w:name="_Toc413835621"/>
       <w:r>
         <w:t>Opdracht</w:t>
       </w:r>
+      <w:bookmarkEnd w:id="1"/>
     </w:p>
     <w:p/>
     <w:p>
@@ -1212,6 +1727,9 @@
       <w:r>
         <w:t>Toevoegen van een nummer</w:t>
       </w:r>
+      <w:r>
+        <w:t xml:space="preserve"> aan een playlist</w:t>
+      </w:r>
     </w:p>
     <w:p>
       <w:pPr>
@@ -1224,6 +1742,9 @@
       <w:r>
         <w:t>Zoekopdracht toevoegen</w:t>
       </w:r>
+      <w:r>
+        <w:t xml:space="preserve"> die direct resultaat geeft</w:t>
+      </w:r>
     </w:p>
     <w:p>
       <w:pPr>
@@ -1234,7 +1755,13 @@
         </w:numPr>
       </w:pPr>
       <w:r>
-        <w:t>Verwijderen van het nummer</w:t>
+        <w:t>Verwijderen van een</w:t>
+      </w:r>
+      <w:r>
+        <w:t xml:space="preserve"> nummer</w:t>
+      </w:r>
+      <w:r>
+        <w:t xml:space="preserve"> aan een playlist</w:t>
       </w:r>
     </w:p>
     <w:p>
@@ -1258,7 +1785,16 @@
         </w:numPr>
       </w:pPr>
       <w:r>
-        <w:t>1 afspeellijst maken</w:t>
+        <w:t>A</w:t>
+      </w:r>
+      <w:r>
+        <w:t>fspeellijst</w:t>
+      </w:r>
+      <w:r>
+        <w:t xml:space="preserve"> kunnen</w:t>
+      </w:r>
+      <w:r>
+        <w:t xml:space="preserve"> maken</w:t>
       </w:r>
     </w:p>
     <w:p>
@@ -1267,6 +1803,38 @@
       </w:r>
       <w:r>
         <w:t>ag:</w:t>
+      </w:r>
+    </w:p>
+    <w:p>
+      <w:pPr>
+        <w:pStyle w:val="Lijstalinea"/>
+        <w:numPr>
+          <w:ilvl w:val="0"/>
+          <w:numId w:val="6"/>
+        </w:numPr>
+      </w:pPr>
+      <w:r>
+        <w:t>Mooie interface</w:t>
+      </w:r>
+    </w:p>
+    <w:p>
+      <w:pPr>
+        <w:pStyle w:val="Lijstalinea"/>
+        <w:numPr>
+          <w:ilvl w:val="0"/>
+          <w:numId w:val="6"/>
+        </w:numPr>
+      </w:pPr>
+      <w:r>
+        <w:t xml:space="preserve">Locatie updaten van een playlist, wanneer </w:t>
+      </w:r>
+      <w:proofErr w:type="spellStart"/>
+      <w:r>
+        <w:t>playlists</w:t>
+      </w:r>
+      <w:proofErr w:type="spellEnd"/>
+      <w:r>
+        <w:t>/nummers worden verplaatst.</w:t>
       </w:r>
     </w:p>
     <w:p/>
@@ -1275,9 +1843,14 @@
       <w:pPr>
         <w:pStyle w:val="Kop1"/>
       </w:pPr>
-      <w:r>
-        <w:t>Project activiteiten</w:t>
-      </w:r>
+      <w:bookmarkStart w:id="2" w:name="_Toc413835622"/>
+      <w:r>
+        <w:t>Project</w:t>
+      </w:r>
+      <w:r>
+        <w:t>activiteiten</w:t>
+      </w:r>
+      <w:bookmarkEnd w:id="2"/>
     </w:p>
     <w:p/>
     <w:p>
@@ -1325,8 +1898,13 @@
         </w:numPr>
       </w:pPr>
       <w:r>
-        <w:t>Algemene kennis van Csharp</w:t>
-      </w:r>
+        <w:t xml:space="preserve">Algemene kennis van </w:t>
+      </w:r>
+      <w:proofErr w:type="spellStart"/>
+      <w:r>
+        <w:t>CsharP</w:t>
+      </w:r>
+      <w:proofErr w:type="spellEnd"/>
     </w:p>
     <w:p>
       <w:pPr>
@@ -1337,7 +1915,13 @@
         </w:numPr>
       </w:pPr>
       <w:r>
-        <w:t>Voldoen aan alle eisen</w:t>
+        <w:t>Circa 16 uur aan</w:t>
+      </w:r>
+      <w:r>
+        <w:t xml:space="preserve"> applicatie</w:t>
+      </w:r>
+      <w:r>
+        <w:t xml:space="preserve"> wordt gewerkt</w:t>
       </w:r>
     </w:p>
     <w:p>
@@ -1349,7 +1933,7 @@
         </w:numPr>
       </w:pPr>
       <w:r>
-        <w:t>Circa 16 uur</w:t>
+        <w:t>Werkplek</w:t>
       </w:r>
     </w:p>
     <w:p>
@@ -1361,17 +1945,33 @@
         </w:numPr>
       </w:pPr>
       <w:r>
-        <w:t>Werkplek</w:t>
+        <w:t>Programma ontwikkelen, testen en opleveren binnen de aangegeven tijd</w:t>
       </w:r>
     </w:p>
     <w:p/>
     <w:p>
       <w:pPr>
+        <w:rPr>
+          <w:rFonts w:asciiTheme="majorHAnsi" w:eastAsiaTheme="majorEastAsia" w:hAnsiTheme="majorHAnsi" w:cstheme="majorBidi"/>
+          <w:color w:val="2E74B5" w:themeColor="accent1" w:themeShade="BF"/>
+          <w:sz w:val="32"/>
+          <w:szCs w:val="32"/>
+        </w:rPr>
+      </w:pPr>
+      <w:r>
+        <w:br w:type="page"/>
+      </w:r>
+    </w:p>
+    <w:p>
+      <w:pPr>
         <w:pStyle w:val="Kop1"/>
       </w:pPr>
-      <w:r>
+      <w:bookmarkStart w:id="3" w:name="_Toc413835623"/>
+      <w:r>
+        <w:lastRenderedPageBreak/>
         <w:t>Project grenzen</w:t>
       </w:r>
+      <w:bookmarkEnd w:id="3"/>
     </w:p>
     <w:p/>
     <w:p>
@@ -1383,7 +1983,13 @@
         </w:numPr>
       </w:pPr>
       <w:r>
-        <w:t>Nummer kunnen maken en verwijderen</w:t>
+        <w:t>Nummer</w:t>
+      </w:r>
+      <w:r>
+        <w:t xml:space="preserve"> uit een afspeellijst wel  kunnen toevoegen</w:t>
+      </w:r>
+      <w:r>
+        <w:t xml:space="preserve"> en verwijderen</w:t>
       </w:r>
       <w:r>
         <w:t>.</w:t>
@@ -1407,6 +2013,9 @@
         <w:t>en</w:t>
       </w:r>
       <w:r>
+        <w:t xml:space="preserve"> wel</w:t>
+      </w:r>
+      <w:r>
         <w:t xml:space="preserve"> kunnen </w:t>
       </w:r>
       <w:r>
@@ -1422,7 +2031,13 @@
         </w:numPr>
       </w:pPr>
       <w:r>
-        <w:t>Opdracht wordt maximaal 20 uur uitgevoerd. Mag minder, niet meer.</w:t>
+        <w:t>Opdracht wordt maximaal</w:t>
+      </w:r>
+      <w:r>
+        <w:t xml:space="preserve"> in</w:t>
+      </w:r>
+      <w:r>
+        <w:t xml:space="preserve"> 20 uur uitgevoerd. </w:t>
       </w:r>
     </w:p>
     <w:p>
@@ -1434,7 +2049,6 @@
         </w:numPr>
       </w:pPr>
       <w:r>
-        <w:lastRenderedPageBreak/>
         <w:t>Kan alleen op Windows gedraaid worden.</w:t>
       </w:r>
     </w:p>
@@ -1447,7 +2061,39 @@
         </w:numPr>
       </w:pPr>
       <w:r>
-        <w:t>Moet Visual Studio 2008 hebben, geen andere.</w:t>
+        <w:t>Computer m</w:t>
+      </w:r>
+      <w:r>
+        <w:t>oet Visual Studio 2008 hebben, geen andere.</w:t>
+      </w:r>
+    </w:p>
+    <w:p>
+      <w:pPr>
+        <w:pStyle w:val="Lijstalinea"/>
+        <w:numPr>
+          <w:ilvl w:val="0"/>
+          <w:numId w:val="4"/>
+        </w:numPr>
+      </w:pPr>
+      <w:r>
+        <w:t xml:space="preserve">Draait niet op Linux en </w:t>
+      </w:r>
+      <w:proofErr w:type="spellStart"/>
+      <w:r>
+        <w:t>iOS</w:t>
+      </w:r>
+      <w:proofErr w:type="spellEnd"/>
+    </w:p>
+    <w:p>
+      <w:pPr>
+        <w:pStyle w:val="Lijstalinea"/>
+        <w:numPr>
+          <w:ilvl w:val="0"/>
+          <w:numId w:val="4"/>
+        </w:numPr>
+      </w:pPr>
+      <w:r>
+        <w:t>Geen onderhoud leveren</w:t>
       </w:r>
     </w:p>
     <w:p/>
@@ -1455,14 +2101,36 @@
       <w:pPr>
         <w:pStyle w:val="Kop1"/>
       </w:pPr>
+      <w:bookmarkStart w:id="4" w:name="_Toc413835624"/>
       <w:r>
         <w:t>Producten</w:t>
       </w:r>
+      <w:bookmarkStart w:id="5" w:name="_GoBack"/>
+      <w:bookmarkEnd w:id="4"/>
+      <w:bookmarkEnd w:id="5"/>
     </w:p>
     <w:p/>
     <w:p>
       <w:r>
-        <w:t>Als ik het product ga opleveren, is dat een applicatie ontwikkeld is voor Windows die voldoet aan alle gestelde eisen.</w:t>
+        <w:t>Als we</w:t>
+      </w:r>
+      <w:r>
+        <w:t xml:space="preserve"> het product ga</w:t>
+      </w:r>
+      <w:r>
+        <w:t>an</w:t>
+      </w:r>
+      <w:r>
+        <w:t xml:space="preserve"> opleveren, </w:t>
+      </w:r>
+      <w:r>
+        <w:t>is er een</w:t>
+      </w:r>
+      <w:r>
+        <w:t xml:space="preserve"> applicatie ontwikkeld </w:t>
+      </w:r>
+      <w:r>
+        <w:t>voor Windows die voldoet aan alle gestelde eisen.</w:t>
       </w:r>
     </w:p>
     <w:p/>
@@ -1470,9 +2138,11 @@
       <w:pPr>
         <w:pStyle w:val="Kop1"/>
       </w:pPr>
+      <w:bookmarkStart w:id="6" w:name="_Toc413835625"/>
       <w:r>
         <w:t>Kwaliteit</w:t>
       </w:r>
+      <w:bookmarkEnd w:id="6"/>
     </w:p>
     <w:p/>
     <w:p>
@@ -1499,7 +2169,31 @@
         </w:numPr>
       </w:pPr>
       <w:r>
-        <w:t>Reactietijd van minder dan 1 seconden.</w:t>
+        <w:t>React</w:t>
+      </w:r>
+      <w:r>
+        <w:t>ietijd van minder dan 1 seconde</w:t>
+      </w:r>
+      <w:r>
+        <w:t>.</w:t>
+      </w:r>
+    </w:p>
+    <w:p>
+      <w:pPr>
+        <w:pStyle w:val="Lijstalinea"/>
+        <w:numPr>
+          <w:ilvl w:val="0"/>
+          <w:numId w:val="5"/>
+        </w:numPr>
+      </w:pPr>
+      <w:r>
+        <w:t>Leveren va</w:t>
+      </w:r>
+      <w:r>
+        <w:t>n een product dat voldoet aan het</w:t>
+      </w:r>
+      <w:r>
+        <w:t xml:space="preserve"> testprotocol.</w:t>
       </w:r>
     </w:p>
     <w:p/>
@@ -1507,54 +2201,88 @@
       <w:pPr>
         <w:pStyle w:val="Kop1"/>
       </w:pPr>
+      <w:bookmarkStart w:id="7" w:name="_Toc413835626"/>
       <w:r>
         <w:t>Projectorganisatie</w:t>
       </w:r>
+      <w:bookmarkEnd w:id="7"/>
     </w:p>
     <w:p/>
     <w:p>
       <w:r>
-        <w:t>Naam:</w:t>
-      </w:r>
-      <w:r>
-        <w:tab/>
-      </w:r>
-      <w:r>
-        <w:tab/>
-      </w:r>
-      <w:r>
-        <w:tab/>
-      </w:r>
-      <w:r>
-        <w:tab/>
-        <w:t xml:space="preserve">Taken: </w:t>
-      </w:r>
-      <w:r>
-        <w:tab/>
-      </w:r>
-      <w:r>
-        <w:tab/>
-      </w:r>
-      <w:r>
-        <w:tab/>
-        <w:t>Aantal uren:</w:t>
+        <w:t>De projectleider is</w:t>
+      </w:r>
+      <w:r>
+        <w:t xml:space="preserve"> Luc</w:t>
+      </w:r>
+      <w:r>
+        <w:t>, en</w:t>
+      </w:r>
+      <w:r>
+        <w:t xml:space="preserve"> Luc</w:t>
+      </w:r>
+      <w:r>
+        <w:t xml:space="preserve"> Heeft de opdracht om er voor te zorgen dat de project leden werken volgens de gemaakt planning. Ook heeft</w:t>
+      </w:r>
+      <w:r>
+        <w:t xml:space="preserve"> Luc </w:t>
+      </w:r>
+      <w:r>
+        <w:t xml:space="preserve"> de opdracht om wekelijks een werkoverleg te organiseren</w:t>
+      </w:r>
+      <w:r>
+        <w:t xml:space="preserve"> en alle informatie in het log boek bijwerkt</w:t>
+      </w:r>
+      <w:r>
+        <w:t>.</w:t>
+      </w:r>
+    </w:p>
+    <w:p>
+      <w:r>
+        <w:t>Ieder project lid beschikt over alle informatie.</w:t>
+      </w:r>
+    </w:p>
+    <w:p>
+      <w:r>
+        <w:t xml:space="preserve">Het contact tussen de opdrachtgever en de project groep loopt via </w:t>
+      </w:r>
+      <w:r>
+        <w:t>de projectleider.</w:t>
       </w:r>
     </w:p>
     <w:p/>
+    <w:p>
+      <w:pPr>
+        <w:pStyle w:val="Kop1"/>
+      </w:pPr>
+      <w:bookmarkStart w:id="8" w:name="_Toc413835627"/>
+      <w:r>
+        <w:t>Planning</w:t>
+      </w:r>
+      <w:bookmarkEnd w:id="8"/>
+    </w:p>
     <w:p/>
+    <w:p>
+      <w:r>
+        <w:t>Simpele Excel-sheet</w:t>
+      </w:r>
+    </w:p>
     <w:p/>
     <w:p>
       <w:pPr>
         <w:pStyle w:val="Kop1"/>
       </w:pPr>
-      <w:r>
-        <w:t>Planning</w:t>
-      </w:r>
+      <w:bookmarkStart w:id="9" w:name="_Toc413835628"/>
+      <w:r>
+        <w:lastRenderedPageBreak/>
+        <w:t>Kosten en baten</w:t>
+      </w:r>
+      <w:bookmarkEnd w:id="9"/>
     </w:p>
     <w:p/>
     <w:p>
       <w:r>
-        <w:t>Simpele Excel-sheet</w:t>
+        <w:t>Geen kosten, ook geen opbrengst.</w:t>
       </w:r>
     </w:p>
     <w:p/>
@@ -1562,39 +2290,66 @@
       <w:pPr>
         <w:pStyle w:val="Kop1"/>
       </w:pPr>
-      <w:r>
-        <w:t>Kosten en baten</w:t>
+      <w:bookmarkStart w:id="10" w:name="_Toc413835629"/>
+      <w:r>
+        <w:t>Risico’s</w:t>
+      </w:r>
+      <w:bookmarkEnd w:id="10"/>
+    </w:p>
+    <w:p>
+      <w:pPr>
+        <w:pStyle w:val="Lijstalinea"/>
+        <w:numPr>
+          <w:ilvl w:val="0"/>
+          <w:numId w:val="7"/>
+        </w:numPr>
+      </w:pPr>
+      <w:r>
+        <w:t>Computer houdt ermee op</w:t>
+      </w:r>
+    </w:p>
+    <w:p>
+      <w:pPr>
+        <w:pStyle w:val="Lijstalinea"/>
+        <w:numPr>
+          <w:ilvl w:val="0"/>
+          <w:numId w:val="7"/>
+        </w:numPr>
+      </w:pPr>
+      <w:r>
+        <w:t>Iedereen is ziek</w:t>
       </w:r>
     </w:p>
     <w:p/>
     <w:p>
-      <w:r>
-        <w:t>Geen kosten, ook geen opbrengst.</w:t>
-      </w:r>
-    </w:p>
-    <w:p/>
-    <w:p>
       <w:pPr>
         <w:pStyle w:val="Kop1"/>
       </w:pPr>
-      <w:r>
-        <w:t>Risico’s</w:t>
-      </w:r>
-    </w:p>
-    <w:p/>
-    <w:p/>
-    <w:p>
-      <w:pPr>
-        <w:pStyle w:val="Kop1"/>
-      </w:pPr>
-      <w:r>
-        <w:lastRenderedPageBreak/>
+      <w:bookmarkStart w:id="11" w:name="_Toc413835630"/>
+      <w:r>
         <w:t>Bijlagen</w:t>
+      </w:r>
+      <w:bookmarkEnd w:id="11"/>
+    </w:p>
+    <w:p>
+      <w:r>
+        <w:t>Log bestand</w:t>
+      </w:r>
+    </w:p>
+    <w:p>
+      <w:r>
+        <w:t>Testprotocol</w:t>
+      </w:r>
+    </w:p>
+    <w:p>
+      <w:r>
+        <w:t>Excel Planning-sheet</w:t>
       </w:r>
     </w:p>
     <w:p/>
     <w:p/>
     <w:sectPr>
+      <w:footerReference w:type="default" r:id="rId11"/>
       <w:pgSz w:w="11906" w:h="16838"/>
       <w:pgMar w:top="1417" w:right="1417" w:bottom="1417" w:left="1417" w:header="708" w:footer="708" w:gutter="0"/>
       <w:pgNumType w:start="0"/>
@@ -1606,9 +2361,209 @@
 </w:document>
 </file>
 
+<file path=word/endnotes.xml><?xml version="1.0" encoding="utf-8"?>
+<w:endnotes xmlns:wpc="http://schemas.microsoft.com/office/word/2010/wordprocessingCanvas" xmlns:mc="http://schemas.openxmlformats.org/markup-compatibility/2006" xmlns:o="urn:schemas-microsoft-com:office:office" xmlns:r="http://schemas.openxmlformats.org/officeDocument/2006/relationships" xmlns:m="http://schemas.openxmlformats.org/officeDocument/2006/math" xmlns:v="urn:schemas-microsoft-com:vml" xmlns:wp14="http://schemas.microsoft.com/office/word/2010/wordprocessingDrawing" xmlns:wp="http://schemas.openxmlformats.org/drawingml/2006/wordprocessingDrawing" xmlns:w10="urn:schemas-microsoft-com:office:word" xmlns:w="http://schemas.openxmlformats.org/wordprocessingml/2006/main" xmlns:w14="http://schemas.microsoft.com/office/word/2010/wordml" xmlns:w15="http://schemas.microsoft.com/office/word/2012/wordml" xmlns:wpg="http://schemas.microsoft.com/office/word/2010/wordprocessingGroup" xmlns:wpi="http://schemas.microsoft.com/office/word/2010/wordprocessingInk" xmlns:wne="http://schemas.microsoft.com/office/word/2006/wordml" xmlns:wps="http://schemas.microsoft.com/office/word/2010/wordprocessingShape" mc:Ignorable="w14 w15 wp14">
+  <w:endnote w:type="separator" w:id="-1">
+    <w:p>
+      <w:pPr>
+        <w:spacing w:after="0" w:line="240" w:lineRule="auto"/>
+      </w:pPr>
+      <w:r>
+        <w:separator/>
+      </w:r>
+    </w:p>
+  </w:endnote>
+  <w:endnote w:type="continuationSeparator" w:id="0">
+    <w:p>
+      <w:pPr>
+        <w:spacing w:after="0" w:line="240" w:lineRule="auto"/>
+      </w:pPr>
+      <w:r>
+        <w:continuationSeparator/>
+      </w:r>
+    </w:p>
+  </w:endnote>
+</w:endnotes>
+</file>
+
+<file path=word/footer1.xml><?xml version="1.0" encoding="utf-8"?>
+<w:ftr xmlns:wpc="http://schemas.microsoft.com/office/word/2010/wordprocessingCanvas" xmlns:mc="http://schemas.openxmlformats.org/markup-compatibility/2006" xmlns:o="urn:schemas-microsoft-com:office:office" xmlns:r="http://schemas.openxmlformats.org/officeDocument/2006/relationships" xmlns:m="http://schemas.openxmlformats.org/officeDocument/2006/math" xmlns:v="urn:schemas-microsoft-com:vml" xmlns:wp14="http://schemas.microsoft.com/office/word/2010/wordprocessingDrawing" xmlns:wp="http://schemas.openxmlformats.org/drawingml/2006/wordprocessingDrawing" xmlns:w10="urn:schemas-microsoft-com:office:word" xmlns:w="http://schemas.openxmlformats.org/wordprocessingml/2006/main" xmlns:w14="http://schemas.microsoft.com/office/word/2010/wordml" xmlns:w15="http://schemas.microsoft.com/office/word/2012/wordml" xmlns:wpg="http://schemas.microsoft.com/office/word/2010/wordprocessingGroup" xmlns:wpi="http://schemas.microsoft.com/office/word/2010/wordprocessingInk" xmlns:wne="http://schemas.microsoft.com/office/word/2006/wordml" xmlns:wps="http://schemas.microsoft.com/office/word/2010/wordprocessingShape" mc:Ignorable="w14 w15 wp14">
+  <w:p>
+    <w:pPr>
+      <w:pStyle w:val="Voettekst"/>
+    </w:pPr>
+    <w:r>
+      <w:t>11 maart 2015</w:t>
+    </w:r>
+    <w:r>
+      <w:tab/>
+    </w:r>
+    <w:sdt>
+      <w:sdtPr>
+        <w:alias w:val="Auteur"/>
+        <w:tag w:val=""/>
+        <w:id w:val="971790537"/>
+        <w:placeholder>
+          <w:docPart w:val="A95E33687D7D4F53AF7108D3FD87B6C5"/>
+        </w:placeholder>
+        <w:dataBinding w:prefixMappings="xmlns:ns0='http://purl.org/dc/elements/1.1/' xmlns:ns1='http://schemas.openxmlformats.org/package/2006/metadata/core-properties' " w:xpath="/ns1:coreProperties[1]/ns0:creator[1]" w:storeItemID="{6C3C8BC8-F283-45AE-878A-BAB7291924A1}"/>
+        <w:text/>
+      </w:sdtPr>
+      <w:sdtContent>
+        <w:r>
+          <w:t>Luc Sieben, Joey Vogelzangs en River Geraedts</w:t>
+        </w:r>
+      </w:sdtContent>
+    </w:sdt>
+    <w:r>
+      <w:tab/>
+      <w:t>v1.0</w:t>
+    </w:r>
+  </w:p>
+</w:ftr>
+</file>
+
+<file path=word/footnotes.xml><?xml version="1.0" encoding="utf-8"?>
+<w:footnotes xmlns:wpc="http://schemas.microsoft.com/office/word/2010/wordprocessingCanvas" xmlns:mc="http://schemas.openxmlformats.org/markup-compatibility/2006" xmlns:o="urn:schemas-microsoft-com:office:office" xmlns:r="http://schemas.openxmlformats.org/officeDocument/2006/relationships" xmlns:m="http://schemas.openxmlformats.org/officeDocument/2006/math" xmlns:v="urn:schemas-microsoft-com:vml" xmlns:wp14="http://schemas.microsoft.com/office/word/2010/wordprocessingDrawing" xmlns:wp="http://schemas.openxmlformats.org/drawingml/2006/wordprocessingDrawing" xmlns:w10="urn:schemas-microsoft-com:office:word" xmlns:w="http://schemas.openxmlformats.org/wordprocessingml/2006/main" xmlns:w14="http://schemas.microsoft.com/office/word/2010/wordml" xmlns:w15="http://schemas.microsoft.com/office/word/2012/wordml" xmlns:wpg="http://schemas.microsoft.com/office/word/2010/wordprocessingGroup" xmlns:wpi="http://schemas.microsoft.com/office/word/2010/wordprocessingInk" xmlns:wne="http://schemas.microsoft.com/office/word/2006/wordml" xmlns:wps="http://schemas.microsoft.com/office/word/2010/wordprocessingShape" mc:Ignorable="w14 w15 wp14">
+  <w:footnote w:type="separator" w:id="-1">
+    <w:p>
+      <w:pPr>
+        <w:spacing w:after="0" w:line="240" w:lineRule="auto"/>
+      </w:pPr>
+      <w:r>
+        <w:separator/>
+      </w:r>
+    </w:p>
+  </w:footnote>
+  <w:footnote w:type="continuationSeparator" w:id="0">
+    <w:p>
+      <w:pPr>
+        <w:spacing w:after="0" w:line="240" w:lineRule="auto"/>
+      </w:pPr>
+      <w:r>
+        <w:continuationSeparator/>
+      </w:r>
+    </w:p>
+  </w:footnote>
+</w:footnotes>
+</file>
+
 <file path=word/numbering.xml><?xml version="1.0" encoding="utf-8"?>
 <w:numbering xmlns:wpc="http://schemas.microsoft.com/office/word/2010/wordprocessingCanvas" xmlns:mc="http://schemas.openxmlformats.org/markup-compatibility/2006" xmlns:o="urn:schemas-microsoft-com:office:office" xmlns:r="http://schemas.openxmlformats.org/officeDocument/2006/relationships" xmlns:m="http://schemas.openxmlformats.org/officeDocument/2006/math" xmlns:v="urn:schemas-microsoft-com:vml" xmlns:wp14="http://schemas.microsoft.com/office/word/2010/wordprocessingDrawing" xmlns:wp="http://schemas.openxmlformats.org/drawingml/2006/wordprocessingDrawing" xmlns:w10="urn:schemas-microsoft-com:office:word" xmlns:w="http://schemas.openxmlformats.org/wordprocessingml/2006/main" xmlns:w14="http://schemas.microsoft.com/office/word/2010/wordml" xmlns:w15="http://schemas.microsoft.com/office/word/2012/wordml" xmlns:wpg="http://schemas.microsoft.com/office/word/2010/wordprocessingGroup" xmlns:wpi="http://schemas.microsoft.com/office/word/2010/wordprocessingInk" xmlns:wne="http://schemas.microsoft.com/office/word/2006/wordml" xmlns:wps="http://schemas.microsoft.com/office/word/2010/wordprocessingShape" mc:Ignorable="w14 w15 wp14">
   <w:abstractNum w:abstractNumId="0">
+    <w:nsid w:val="04056F65"/>
+    <w:multiLevelType w:val="hybridMultilevel"/>
+    <w:tmpl w:val="9FA64F4A"/>
+    <w:lvl w:ilvl="0" w:tplc="04130001">
+      <w:start w:val="1"/>
+      <w:numFmt w:val="bullet"/>
+      <w:lvlText w:val=""/>
+      <w:lvlJc w:val="left"/>
+      <w:pPr>
+        <w:ind w:left="720" w:hanging="360"/>
+      </w:pPr>
+      <w:rPr>
+        <w:rFonts w:ascii="Symbol" w:hAnsi="Symbol" w:hint="default"/>
+      </w:rPr>
+    </w:lvl>
+    <w:lvl w:ilvl="1" w:tplc="04130003" w:tentative="1">
+      <w:start w:val="1"/>
+      <w:numFmt w:val="bullet"/>
+      <w:lvlText w:val="o"/>
+      <w:lvlJc w:val="left"/>
+      <w:pPr>
+        <w:ind w:left="1440" w:hanging="360"/>
+      </w:pPr>
+      <w:rPr>
+        <w:rFonts w:ascii="Courier New" w:hAnsi="Courier New" w:cs="Courier New" w:hint="default"/>
+      </w:rPr>
+    </w:lvl>
+    <w:lvl w:ilvl="2" w:tplc="04130005" w:tentative="1">
+      <w:start w:val="1"/>
+      <w:numFmt w:val="bullet"/>
+      <w:lvlText w:val=""/>
+      <w:lvlJc w:val="left"/>
+      <w:pPr>
+        <w:ind w:left="2160" w:hanging="360"/>
+      </w:pPr>
+      <w:rPr>
+        <w:rFonts w:ascii="Wingdings" w:hAnsi="Wingdings" w:hint="default"/>
+      </w:rPr>
+    </w:lvl>
+    <w:lvl w:ilvl="3" w:tplc="04130001" w:tentative="1">
+      <w:start w:val="1"/>
+      <w:numFmt w:val="bullet"/>
+      <w:lvlText w:val=""/>
+      <w:lvlJc w:val="left"/>
+      <w:pPr>
+        <w:ind w:left="2880" w:hanging="360"/>
+      </w:pPr>
+      <w:rPr>
+        <w:rFonts w:ascii="Symbol" w:hAnsi="Symbol" w:hint="default"/>
+      </w:rPr>
+    </w:lvl>
+    <w:lvl w:ilvl="4" w:tplc="04130003" w:tentative="1">
+      <w:start w:val="1"/>
+      <w:numFmt w:val="bullet"/>
+      <w:lvlText w:val="o"/>
+      <w:lvlJc w:val="left"/>
+      <w:pPr>
+        <w:ind w:left="3600" w:hanging="360"/>
+      </w:pPr>
+      <w:rPr>
+        <w:rFonts w:ascii="Courier New" w:hAnsi="Courier New" w:cs="Courier New" w:hint="default"/>
+      </w:rPr>
+    </w:lvl>
+    <w:lvl w:ilvl="5" w:tplc="04130005" w:tentative="1">
+      <w:start w:val="1"/>
+      <w:numFmt w:val="bullet"/>
+      <w:lvlText w:val=""/>
+      <w:lvlJc w:val="left"/>
+      <w:pPr>
+        <w:ind w:left="4320" w:hanging="360"/>
+      </w:pPr>
+      <w:rPr>
+        <w:rFonts w:ascii="Wingdings" w:hAnsi="Wingdings" w:hint="default"/>
+      </w:rPr>
+    </w:lvl>
+    <w:lvl w:ilvl="6" w:tplc="04130001" w:tentative="1">
+      <w:start w:val="1"/>
+      <w:numFmt w:val="bullet"/>
+      <w:lvlText w:val=""/>
+      <w:lvlJc w:val="left"/>
+      <w:pPr>
+        <w:ind w:left="5040" w:hanging="360"/>
+      </w:pPr>
+      <w:rPr>
+        <w:rFonts w:ascii="Symbol" w:hAnsi="Symbol" w:hint="default"/>
+      </w:rPr>
+    </w:lvl>
+    <w:lvl w:ilvl="7" w:tplc="04130003" w:tentative="1">
+      <w:start w:val="1"/>
+      <w:numFmt w:val="bullet"/>
+      <w:lvlText w:val="o"/>
+      <w:lvlJc w:val="left"/>
+      <w:pPr>
+        <w:ind w:left="5760" w:hanging="360"/>
+      </w:pPr>
+      <w:rPr>
+        <w:rFonts w:ascii="Courier New" w:hAnsi="Courier New" w:cs="Courier New" w:hint="default"/>
+      </w:rPr>
+    </w:lvl>
+    <w:lvl w:ilvl="8" w:tplc="04130005" w:tentative="1">
+      <w:start w:val="1"/>
+      <w:numFmt w:val="bullet"/>
+      <w:lvlText w:val=""/>
+      <w:lvlJc w:val="left"/>
+      <w:pPr>
+        <w:ind w:left="6480" w:hanging="360"/>
+      </w:pPr>
+      <w:rPr>
+        <w:rFonts w:ascii="Wingdings" w:hAnsi="Wingdings" w:hint="default"/>
+      </w:rPr>
+    </w:lvl>
+  </w:abstractNum>
+  <w:abstractNum w:abstractNumId="1">
     <w:nsid w:val="13560871"/>
     <w:multiLevelType w:val="hybridMultilevel"/>
     <w:tmpl w:val="09B8354E"/>
@@ -1721,7 +2676,7 @@
       </w:rPr>
     </w:lvl>
   </w:abstractNum>
-  <w:abstractNum w:abstractNumId="1">
+  <w:abstractNum w:abstractNumId="2">
     <w:nsid w:val="1DE33C64"/>
     <w:multiLevelType w:val="hybridMultilevel"/>
     <w:tmpl w:val="2CB69B22"/>
@@ -1834,10 +2789,10 @@
       </w:rPr>
     </w:lvl>
   </w:abstractNum>
-  <w:abstractNum w:abstractNumId="2">
+  <w:abstractNum w:abstractNumId="3">
     <w:nsid w:val="233D245B"/>
     <w:multiLevelType w:val="hybridMultilevel"/>
-    <w:tmpl w:val="F1E8D882"/>
+    <w:tmpl w:val="11B0D8BE"/>
     <w:lvl w:ilvl="0" w:tplc="04130001">
       <w:start w:val="1"/>
       <w:numFmt w:val="bullet"/>
@@ -1947,7 +2902,7 @@
       </w:rPr>
     </w:lvl>
   </w:abstractNum>
-  <w:abstractNum w:abstractNumId="3">
+  <w:abstractNum w:abstractNumId="4">
     <w:nsid w:val="57FB78C6"/>
     <w:multiLevelType w:val="hybridMultilevel"/>
     <w:tmpl w:val="126657AA"/>
@@ -2033,7 +2988,120 @@
       </w:pPr>
     </w:lvl>
   </w:abstractNum>
-  <w:abstractNum w:abstractNumId="4">
+  <w:abstractNum w:abstractNumId="5">
+    <w:nsid w:val="7AAD1ED2"/>
+    <w:multiLevelType w:val="hybridMultilevel"/>
+    <w:tmpl w:val="153E34BA"/>
+    <w:lvl w:ilvl="0" w:tplc="04130001">
+      <w:start w:val="1"/>
+      <w:numFmt w:val="bullet"/>
+      <w:lvlText w:val=""/>
+      <w:lvlJc w:val="left"/>
+      <w:pPr>
+        <w:ind w:left="720" w:hanging="360"/>
+      </w:pPr>
+      <w:rPr>
+        <w:rFonts w:ascii="Symbol" w:hAnsi="Symbol" w:hint="default"/>
+      </w:rPr>
+    </w:lvl>
+    <w:lvl w:ilvl="1" w:tplc="04130003" w:tentative="1">
+      <w:start w:val="1"/>
+      <w:numFmt w:val="bullet"/>
+      <w:lvlText w:val="o"/>
+      <w:lvlJc w:val="left"/>
+      <w:pPr>
+        <w:ind w:left="1440" w:hanging="360"/>
+      </w:pPr>
+      <w:rPr>
+        <w:rFonts w:ascii="Courier New" w:hAnsi="Courier New" w:cs="Courier New" w:hint="default"/>
+      </w:rPr>
+    </w:lvl>
+    <w:lvl w:ilvl="2" w:tplc="04130005" w:tentative="1">
+      <w:start w:val="1"/>
+      <w:numFmt w:val="bullet"/>
+      <w:lvlText w:val=""/>
+      <w:lvlJc w:val="left"/>
+      <w:pPr>
+        <w:ind w:left="2160" w:hanging="360"/>
+      </w:pPr>
+      <w:rPr>
+        <w:rFonts w:ascii="Wingdings" w:hAnsi="Wingdings" w:hint="default"/>
+      </w:rPr>
+    </w:lvl>
+    <w:lvl w:ilvl="3" w:tplc="04130001" w:tentative="1">
+      <w:start w:val="1"/>
+      <w:numFmt w:val="bullet"/>
+      <w:lvlText w:val=""/>
+      <w:lvlJc w:val="left"/>
+      <w:pPr>
+        <w:ind w:left="2880" w:hanging="360"/>
+      </w:pPr>
+      <w:rPr>
+        <w:rFonts w:ascii="Symbol" w:hAnsi="Symbol" w:hint="default"/>
+      </w:rPr>
+    </w:lvl>
+    <w:lvl w:ilvl="4" w:tplc="04130003" w:tentative="1">
+      <w:start w:val="1"/>
+      <w:numFmt w:val="bullet"/>
+      <w:lvlText w:val="o"/>
+      <w:lvlJc w:val="left"/>
+      <w:pPr>
+        <w:ind w:left="3600" w:hanging="360"/>
+      </w:pPr>
+      <w:rPr>
+        <w:rFonts w:ascii="Courier New" w:hAnsi="Courier New" w:cs="Courier New" w:hint="default"/>
+      </w:rPr>
+    </w:lvl>
+    <w:lvl w:ilvl="5" w:tplc="04130005" w:tentative="1">
+      <w:start w:val="1"/>
+      <w:numFmt w:val="bullet"/>
+      <w:lvlText w:val=""/>
+      <w:lvlJc w:val="left"/>
+      <w:pPr>
+        <w:ind w:left="4320" w:hanging="360"/>
+      </w:pPr>
+      <w:rPr>
+        <w:rFonts w:ascii="Wingdings" w:hAnsi="Wingdings" w:hint="default"/>
+      </w:rPr>
+    </w:lvl>
+    <w:lvl w:ilvl="6" w:tplc="04130001" w:tentative="1">
+      <w:start w:val="1"/>
+      <w:numFmt w:val="bullet"/>
+      <w:lvlText w:val=""/>
+      <w:lvlJc w:val="left"/>
+      <w:pPr>
+        <w:ind w:left="5040" w:hanging="360"/>
+      </w:pPr>
+      <w:rPr>
+        <w:rFonts w:ascii="Symbol" w:hAnsi="Symbol" w:hint="default"/>
+      </w:rPr>
+    </w:lvl>
+    <w:lvl w:ilvl="7" w:tplc="04130003" w:tentative="1">
+      <w:start w:val="1"/>
+      <w:numFmt w:val="bullet"/>
+      <w:lvlText w:val="o"/>
+      <w:lvlJc w:val="left"/>
+      <w:pPr>
+        <w:ind w:left="5760" w:hanging="360"/>
+      </w:pPr>
+      <w:rPr>
+        <w:rFonts w:ascii="Courier New" w:hAnsi="Courier New" w:cs="Courier New" w:hint="default"/>
+      </w:rPr>
+    </w:lvl>
+    <w:lvl w:ilvl="8" w:tplc="04130005" w:tentative="1">
+      <w:start w:val="1"/>
+      <w:numFmt w:val="bullet"/>
+      <w:lvlText w:val=""/>
+      <w:lvlJc w:val="left"/>
+      <w:pPr>
+        <w:ind w:left="6480" w:hanging="360"/>
+      </w:pPr>
+      <w:rPr>
+        <w:rFonts w:ascii="Wingdings" w:hAnsi="Wingdings" w:hint="default"/>
+      </w:rPr>
+    </w:lvl>
+  </w:abstractNum>
+  <w:abstractNum w:abstractNumId="6">
     <w:nsid w:val="7B3C7DAC"/>
     <w:multiLevelType w:val="hybridMultilevel"/>
     <w:tmpl w:val="F8B02B4A"/>
@@ -2147,19 +3215,25 @@
     </w:lvl>
   </w:abstractNum>
   <w:num w:numId="1">
+    <w:abstractNumId w:val="4"/>
+  </w:num>
+  <w:num w:numId="2">
+    <w:abstractNumId w:val="2"/>
+  </w:num>
+  <w:num w:numId="3">
+    <w:abstractNumId w:val="6"/>
+  </w:num>
+  <w:num w:numId="4">
     <w:abstractNumId w:val="3"/>
   </w:num>
-  <w:num w:numId="2">
+  <w:num w:numId="5">
     <w:abstractNumId w:val="1"/>
   </w:num>
-  <w:num w:numId="3">
-    <w:abstractNumId w:val="4"/>
+  <w:num w:numId="6">
+    <w:abstractNumId w:val="0"/>
   </w:num>
-  <w:num w:numId="4">
-    <w:abstractNumId w:val="2"/>
-  </w:num>
-  <w:num w:numId="5">
-    <w:abstractNumId w:val="0"/>
+  <w:num w:numId="7">
+    <w:abstractNumId w:val="5"/>
   </w:num>
 </w:numbering>
 </file>
@@ -2655,7 +3729,667 @@
       <w:lang w:eastAsia="nl-NL"/>
     </w:rPr>
   </w:style>
+  <w:style w:type="paragraph" w:styleId="Kopvaninhoudsopgave">
+    <w:name w:val="TOC Heading"/>
+    <w:basedOn w:val="Kop1"/>
+    <w:next w:val="Standaard"/>
+    <w:uiPriority w:val="39"/>
+    <w:unhideWhenUsed/>
+    <w:qFormat/>
+    <w:rsid w:val="00585E0A"/>
+    <w:pPr>
+      <w:outlineLvl w:val="9"/>
+    </w:pPr>
+    <w:rPr>
+      <w:lang w:eastAsia="nl-NL"/>
+    </w:rPr>
+  </w:style>
+  <w:style w:type="paragraph" w:styleId="Inhopg1">
+    <w:name w:val="toc 1"/>
+    <w:basedOn w:val="Standaard"/>
+    <w:next w:val="Standaard"/>
+    <w:autoRedefine/>
+    <w:uiPriority w:val="39"/>
+    <w:unhideWhenUsed/>
+    <w:rsid w:val="00585E0A"/>
+    <w:pPr>
+      <w:spacing w:after="100"/>
+    </w:pPr>
+  </w:style>
+  <w:style w:type="character" w:styleId="Hyperlink">
+    <w:name w:val="Hyperlink"/>
+    <w:basedOn w:val="Standaardalinea-lettertype"/>
+    <w:uiPriority w:val="99"/>
+    <w:unhideWhenUsed/>
+    <w:rsid w:val="00585E0A"/>
+    <w:rPr>
+      <w:color w:val="0563C1" w:themeColor="hyperlink"/>
+      <w:u w:val="single"/>
+    </w:rPr>
+  </w:style>
+  <w:style w:type="paragraph" w:styleId="Koptekst">
+    <w:name w:val="header"/>
+    <w:basedOn w:val="Standaard"/>
+    <w:link w:val="KoptekstChar"/>
+    <w:uiPriority w:val="99"/>
+    <w:unhideWhenUsed/>
+    <w:rsid w:val="00585E0A"/>
+    <w:pPr>
+      <w:tabs>
+        <w:tab w:val="center" w:pos="4536"/>
+        <w:tab w:val="right" w:pos="9072"/>
+      </w:tabs>
+      <w:spacing w:after="0" w:line="240" w:lineRule="auto"/>
+    </w:pPr>
+  </w:style>
+  <w:style w:type="character" w:customStyle="1" w:styleId="KoptekstChar">
+    <w:name w:val="Koptekst Char"/>
+    <w:basedOn w:val="Standaardalinea-lettertype"/>
+    <w:link w:val="Koptekst"/>
+    <w:uiPriority w:val="99"/>
+    <w:rsid w:val="00585E0A"/>
+  </w:style>
+  <w:style w:type="paragraph" w:styleId="Voettekst">
+    <w:name w:val="footer"/>
+    <w:basedOn w:val="Standaard"/>
+    <w:link w:val="VoettekstChar"/>
+    <w:uiPriority w:val="99"/>
+    <w:unhideWhenUsed/>
+    <w:rsid w:val="00585E0A"/>
+    <w:pPr>
+      <w:tabs>
+        <w:tab w:val="center" w:pos="4536"/>
+        <w:tab w:val="right" w:pos="9072"/>
+      </w:tabs>
+      <w:spacing w:after="0" w:line="240" w:lineRule="auto"/>
+    </w:pPr>
+  </w:style>
+  <w:style w:type="character" w:customStyle="1" w:styleId="VoettekstChar">
+    <w:name w:val="Voettekst Char"/>
+    <w:basedOn w:val="Standaardalinea-lettertype"/>
+    <w:link w:val="Voettekst"/>
+    <w:uiPriority w:val="99"/>
+    <w:rsid w:val="00585E0A"/>
+  </w:style>
+  <w:style w:type="character" w:styleId="Tekstvantijdelijkeaanduiding">
+    <w:name w:val="Placeholder Text"/>
+    <w:basedOn w:val="Standaardalinea-lettertype"/>
+    <w:uiPriority w:val="99"/>
+    <w:semiHidden/>
+    <w:rsid w:val="00585E0A"/>
+    <w:rPr>
+      <w:color w:val="808080"/>
+    </w:rPr>
+  </w:style>
 </w:styles>
+</file>
+
+<file path=word/glossary/document.xml><?xml version="1.0" encoding="utf-8"?>
+<w:glossaryDocument xmlns:wpc="http://schemas.microsoft.com/office/word/2010/wordprocessingCanvas" xmlns:mc="http://schemas.openxmlformats.org/markup-compatibility/2006" xmlns:o="urn:schemas-microsoft-com:office:office" xmlns:r="http://schemas.openxmlformats.org/officeDocument/2006/relationships" xmlns:m="http://schemas.openxmlformats.org/officeDocument/2006/math" xmlns:v="urn:schemas-microsoft-com:vml" xmlns:wp14="http://schemas.microsoft.com/office/word/2010/wordprocessingDrawing" xmlns:wp="http://schemas.openxmlformats.org/drawingml/2006/wordprocessingDrawing" xmlns:w10="urn:schemas-microsoft-com:office:word" xmlns:w="http://schemas.openxmlformats.org/wordprocessingml/2006/main" xmlns:w14="http://schemas.microsoft.com/office/word/2010/wordml" xmlns:w15="http://schemas.microsoft.com/office/word/2012/wordml" xmlns:wpg="http://schemas.microsoft.com/office/word/2010/wordprocessingGroup" xmlns:wpi="http://schemas.microsoft.com/office/word/2010/wordprocessingInk" xmlns:wne="http://schemas.microsoft.com/office/word/2006/wordml" xmlns:wps="http://schemas.microsoft.com/office/word/2010/wordprocessingShape" mc:Ignorable="w14 w15 wp14">
+  <w:docParts>
+    <w:docPart>
+      <w:docPartPr>
+        <w:name w:val="A95E33687D7D4F53AF7108D3FD87B6C5"/>
+        <w:category>
+          <w:name w:val="Algemeen"/>
+          <w:gallery w:val="placeholder"/>
+        </w:category>
+        <w:types>
+          <w:type w:val="bbPlcHdr"/>
+        </w:types>
+        <w:behaviors>
+          <w:behavior w:val="content"/>
+        </w:behaviors>
+        <w:guid w:val="{E2B2B2A5-329C-4793-97C5-E371091D195F}"/>
+      </w:docPartPr>
+      <w:docPartBody>
+        <w:p>
+          <w:r>
+            <w:rPr>
+              <w:rStyle w:val="Tekstvantijdelijkeaanduiding"/>
+            </w:rPr>
+            <w:t>[Auteur]</w:t>
+          </w:r>
+        </w:p>
+      </w:docPartBody>
+    </w:docPart>
+  </w:docParts>
+</w:glossaryDocument>
+</file>
+
+<file path=word/glossary/fontTable.xml><?xml version="1.0" encoding="utf-8"?>
+<w:fonts xmlns:mc="http://schemas.openxmlformats.org/markup-compatibility/2006" xmlns:r="http://schemas.openxmlformats.org/officeDocument/2006/relationships" xmlns:w="http://schemas.openxmlformats.org/wordprocessingml/2006/main" xmlns:w14="http://schemas.microsoft.com/office/word/2010/wordml" xmlns:w15="http://schemas.microsoft.com/office/word/2012/wordml" mc:Ignorable="w14 w15">
+  <w:font w:name="Symbol">
+    <w:panose1 w:val="05050102010706020507"/>
+    <w:charset w:val="02"/>
+    <w:family w:val="roman"/>
+    <w:pitch w:val="variable"/>
+    <w:sig w:usb0="00000000" w:usb1="10000000" w:usb2="00000000" w:usb3="00000000" w:csb0="80000000" w:csb1="00000000"/>
+  </w:font>
+  <w:font w:name="Times New Roman">
+    <w:panose1 w:val="02020603050405020304"/>
+    <w:charset w:val="00"/>
+    <w:family w:val="roman"/>
+    <w:pitch w:val="variable"/>
+    <w:sig w:usb0="E0002EFF" w:usb1="C0007843" w:usb2="00000009" w:usb3="00000000" w:csb0="000001FF" w:csb1="00000000"/>
+  </w:font>
+  <w:font w:name="Courier New">
+    <w:panose1 w:val="02070309020205020404"/>
+    <w:charset w:val="00"/>
+    <w:family w:val="modern"/>
+    <w:pitch w:val="fixed"/>
+    <w:sig w:usb0="E0002AFF" w:usb1="C0007843" w:usb2="00000009" w:usb3="00000000" w:csb0="000001FF" w:csb1="00000000"/>
+  </w:font>
+  <w:font w:name="Wingdings">
+    <w:panose1 w:val="05000000000000000000"/>
+    <w:charset w:val="02"/>
+    <w:family w:val="auto"/>
+    <w:pitch w:val="variable"/>
+    <w:sig w:usb0="00000000" w:usb1="10000000" w:usb2="00000000" w:usb3="00000000" w:csb0="80000000" w:csb1="00000000"/>
+  </w:font>
+  <w:font w:name="Calibri">
+    <w:panose1 w:val="020F0502020204030204"/>
+    <w:charset w:val="00"/>
+    <w:family w:val="swiss"/>
+    <w:pitch w:val="variable"/>
+    <w:sig w:usb0="E00002FF" w:usb1="4000ACFF" w:usb2="00000001" w:usb3="00000000" w:csb0="0000019F" w:csb1="00000000"/>
+  </w:font>
+  <w:font w:name="Calibri Light">
+    <w:panose1 w:val="020F0302020204030204"/>
+    <w:charset w:val="00"/>
+    <w:family w:val="swiss"/>
+    <w:pitch w:val="variable"/>
+    <w:sig w:usb0="A00002EF" w:usb1="4000207B" w:usb2="00000000" w:usb3="00000000" w:csb0="0000019F" w:csb1="00000000"/>
+  </w:font>
+</w:fonts>
+</file>
+
+<file path=word/glossary/settings.xml><?xml version="1.0" encoding="utf-8"?>
+<w:settings xmlns:mc="http://schemas.openxmlformats.org/markup-compatibility/2006" xmlns:o="urn:schemas-microsoft-com:office:office" xmlns:r="http://schemas.openxmlformats.org/officeDocument/2006/relationships" xmlns:m="http://schemas.openxmlformats.org/officeDocument/2006/math" xmlns:v="urn:schemas-microsoft-com:vml" xmlns:w10="urn:schemas-microsoft-com:office:word" xmlns:w="http://schemas.openxmlformats.org/wordprocessingml/2006/main" xmlns:w14="http://schemas.microsoft.com/office/word/2010/wordml" xmlns:w15="http://schemas.microsoft.com/office/word/2012/wordml" xmlns:sl="http://schemas.openxmlformats.org/schemaLibrary/2006/main" mc:Ignorable="w14 w15">
+  <w:view w:val="normal"/>
+  <w:defaultTabStop w:val="708"/>
+  <w:hyphenationZone w:val="425"/>
+  <w:characterSpacingControl w:val="doNotCompress"/>
+  <w:compat>
+    <w:useFELayout/>
+    <w:compatSetting w:name="compatibilityMode" w:uri="http://schemas.microsoft.com/office/word" w:val="15"/>
+    <w:compatSetting w:name="overrideTableStyleFontSizeAndJustification" w:uri="http://schemas.microsoft.com/office/word" w:val="1"/>
+    <w:compatSetting w:name="enableOpenTypeFeatures" w:uri="http://schemas.microsoft.com/office/word" w:val="1"/>
+    <w:compatSetting w:name="doNotFlipMirrorIndents" w:uri="http://schemas.microsoft.com/office/word" w:val="1"/>
+    <w:compatSetting w:name="differentiateMultirowTableHeaders" w:uri="http://schemas.microsoft.com/office/word" w:val="1"/>
+  </w:compat>
+  <w:rsids>
+    <w:rsidRoot w:val="0017545D"/>
+    <w:rsid w:val="0017545D"/>
+    <w:rsid w:val="00860055"/>
+  </w:rsids>
+  <m:mathPr>
+    <m:mathFont m:val="Cambria Math"/>
+    <m:brkBin m:val="before"/>
+    <m:brkBinSub m:val="--"/>
+    <m:smallFrac m:val="0"/>
+    <m:dispDef/>
+    <m:lMargin m:val="0"/>
+    <m:rMargin m:val="0"/>
+    <m:defJc m:val="centerGroup"/>
+    <m:wrapIndent m:val="1440"/>
+    <m:intLim m:val="subSup"/>
+    <m:naryLim m:val="undOvr"/>
+  </m:mathPr>
+  <w:themeFontLang w:val="nl-NL"/>
+  <w:clrSchemeMapping w:bg1="light1" w:t1="dark1" w:bg2="light2" w:t2="dark2" w:accent1="accent1" w:accent2="accent2" w:accent3="accent3" w:accent4="accent4" w:accent5="accent5" w:accent6="accent6" w:hyperlink="hyperlink" w:followedHyperlink="followedHyperlink"/>
+  <w:decimalSymbol w:val=","/>
+  <w:listSeparator w:val=";"/>
+  <w15:chartTrackingRefBased/>
+</w:settings>
+</file>
+
+<file path=word/glossary/styles.xml><?xml version="1.0" encoding="utf-8"?>
+<w:styles xmlns:mc="http://schemas.openxmlformats.org/markup-compatibility/2006" xmlns:r="http://schemas.openxmlformats.org/officeDocument/2006/relationships" xmlns:w="http://schemas.openxmlformats.org/wordprocessingml/2006/main" xmlns:w14="http://schemas.microsoft.com/office/word/2010/wordml" xmlns:w15="http://schemas.microsoft.com/office/word/2012/wordml" mc:Ignorable="w14 w15">
+  <w:docDefaults>
+    <w:rPrDefault>
+      <w:rPr>
+        <w:rFonts w:asciiTheme="minorHAnsi" w:eastAsiaTheme="minorEastAsia" w:hAnsiTheme="minorHAnsi" w:cstheme="minorBidi"/>
+        <w:sz w:val="22"/>
+        <w:szCs w:val="22"/>
+        <w:lang w:val="nl-NL" w:eastAsia="nl-NL" w:bidi="ar-SA"/>
+      </w:rPr>
+    </w:rPrDefault>
+    <w:pPrDefault>
+      <w:pPr>
+        <w:spacing w:after="160" w:line="259" w:lineRule="auto"/>
+      </w:pPr>
+    </w:pPrDefault>
+  </w:docDefaults>
+  <w:latentStyles w:defLockedState="0" w:defUIPriority="99" w:defSemiHidden="0" w:defUnhideWhenUsed="0" w:defQFormat="0" w:count="371">
+    <w:lsdException w:name="Normal" w:uiPriority="0" w:qFormat="1"/>
+    <w:lsdException w:name="heading 1" w:uiPriority="9" w:qFormat="1"/>
+    <w:lsdException w:name="heading 2" w:semiHidden="1" w:uiPriority="9" w:unhideWhenUsed="1" w:qFormat="1"/>
+    <w:lsdException w:name="heading 3" w:semiHidden="1" w:uiPriority="9" w:unhideWhenUsed="1" w:qFormat="1"/>
+    <w:lsdException w:name="heading 4" w:semiHidden="1" w:uiPriority="9" w:unhideWhenUsed="1" w:qFormat="1"/>
+    <w:lsdException w:name="heading 5" w:semiHidden="1" w:uiPriority="9" w:unhideWhenUsed="1" w:qFormat="1"/>
+    <w:lsdException w:name="heading 6" w:semiHidden="1" w:uiPriority="9" w:unhideWhenUsed="1" w:qFormat="1"/>
+    <w:lsdException w:name="heading 7" w:semiHidden="1" w:uiPriority="9" w:unhideWhenUsed="1" w:qFormat="1"/>
+    <w:lsdException w:name="heading 8" w:semiHidden="1" w:uiPriority="9" w:unhideWhenUsed="1" w:qFormat="1"/>
+    <w:lsdException w:name="heading 9" w:semiHidden="1" w:uiPriority="9" w:unhideWhenUsed="1" w:qFormat="1"/>
+    <w:lsdException w:name="index 1" w:semiHidden="1" w:unhideWhenUsed="1"/>
+    <w:lsdException w:name="index 2" w:semiHidden="1" w:unhideWhenUsed="1"/>
+    <w:lsdException w:name="index 3" w:semiHidden="1" w:unhideWhenUsed="1"/>
+    <w:lsdException w:name="index 4" w:semiHidden="1" w:unhideWhenUsed="1"/>
+    <w:lsdException w:name="index 5" w:semiHidden="1" w:unhideWhenUsed="1"/>
+    <w:lsdException w:name="index 6" w:semiHidden="1" w:unhideWhenUsed="1"/>
+    <w:lsdException w:name="index 7" w:semiHidden="1" w:unhideWhenUsed="1"/>
+    <w:lsdException w:name="index 8" w:semiHidden="1" w:unhideWhenUsed="1"/>
+    <w:lsdException w:name="index 9" w:semiHidden="1" w:unhideWhenUsed="1"/>
+    <w:lsdException w:name="toc 1" w:semiHidden="1" w:uiPriority="39" w:unhideWhenUsed="1"/>
+    <w:lsdException w:name="toc 2" w:semiHidden="1" w:uiPriority="39" w:unhideWhenUsed="1"/>
+    <w:lsdException w:name="toc 3" w:semiHidden="1" w:uiPriority="39" w:unhideWhenUsed="1"/>
+    <w:lsdException w:name="toc 4" w:semiHidden="1" w:uiPriority="39" w:unhideWhenUsed="1"/>
+    <w:lsdException w:name="toc 5" w:semiHidden="1" w:uiPriority="39" w:unhideWhenUsed="1"/>
+    <w:lsdException w:name="toc 6" w:semiHidden="1" w:uiPriority="39" w:unhideWhenUsed="1"/>
+    <w:lsdException w:name="toc 7" w:semiHidden="1" w:uiPriority="39" w:unhideWhenUsed="1"/>
+    <w:lsdException w:name="toc 8" w:semiHidden="1" w:uiPriority="39" w:unhideWhenUsed="1"/>
+    <w:lsdException w:name="toc 9" w:semiHidden="1" w:uiPriority="39" w:unhideWhenUsed="1"/>
+    <w:lsdException w:name="Normal Indent" w:semiHidden="1" w:unhideWhenUsed="1"/>
+    <w:lsdException w:name="footnote text" w:semiHidden="1" w:unhideWhenUsed="1"/>
+    <w:lsdException w:name="annotation text" w:semiHidden="1" w:unhideWhenUsed="1"/>
+    <w:lsdException w:name="header" w:semiHidden="1" w:unhideWhenUsed="1"/>
+    <w:lsdException w:name="footer" w:semiHidden="1" w:unhideWhenUsed="1"/>
+    <w:lsdException w:name="index heading" w:semiHidden="1" w:unhideWhenUsed="1"/>
+    <w:lsdException w:name="caption" w:semiHidden="1" w:uiPriority="35" w:unhideWhenUsed="1" w:qFormat="1"/>
+    <w:lsdException w:name="table of figures" w:semiHidden="1" w:unhideWhenUsed="1"/>
+    <w:lsdException w:name="envelope address" w:semiHidden="1" w:unhideWhenUsed="1"/>
+    <w:lsdException w:name="envelope return" w:semiHidden="1" w:unhideWhenUsed="1"/>
+    <w:lsdException w:name="footnote reference" w:semiHidden="1" w:unhideWhenUsed="1"/>
+    <w:lsdException w:name="annotation reference" w:semiHidden="1" w:unhideWhenUsed="1"/>
+    <w:lsdException w:name="line number" w:semiHidden="1" w:unhideWhenUsed="1"/>
+    <w:lsdException w:name="page number" w:semiHidden="1" w:unhideWhenUsed="1"/>
+    <w:lsdException w:name="endnote reference" w:semiHidden="1" w:unhideWhenUsed="1"/>
+    <w:lsdException w:name="endnote text" w:semiHidden="1" w:unhideWhenUsed="1"/>
+    <w:lsdException w:name="table of authorities" w:semiHidden="1" w:unhideWhenUsed="1"/>
+    <w:lsdException w:name="macro" w:semiHidden="1" w:unhideWhenUsed="1"/>
+    <w:lsdException w:name="toa heading" w:semiHidden="1" w:unhideWhenUsed="1"/>
+    <w:lsdException w:name="List" w:semiHidden="1" w:unhideWhenUsed="1"/>
+    <w:lsdException w:name="List Bullet" w:semiHidden="1" w:unhideWhenUsed="1"/>
+    <w:lsdException w:name="List Number" w:semiHidden="1" w:unhideWhenUsed="1"/>
+    <w:lsdException w:name="List 2" w:semiHidden="1" w:unhideWhenUsed="1"/>
+    <w:lsdException w:name="List 3" w:semiHidden="1" w:unhideWhenUsed="1"/>
+    <w:lsdException w:name="List 4" w:semiHidden="1" w:unhideWhenUsed="1"/>
+    <w:lsdException w:name="List 5" w:semiHidden="1" w:unhideWhenUsed="1"/>
+    <w:lsdException w:name="List Bullet 2" w:semiHidden="1" w:unhideWhenUsed="1"/>
+    <w:lsdException w:name="List Bullet 3" w:semiHidden="1" w:unhideWhenUsed="1"/>
+    <w:lsdException w:name="List Bullet 4" w:semiHidden="1" w:unhideWhenUsed="1"/>
+    <w:lsdException w:name="List Bullet 5" w:semiHidden="1" w:unhideWhenUsed="1"/>
+    <w:lsdException w:name="List Number 2" w:semiHidden="1" w:unhideWhenUsed="1"/>
+    <w:lsdException w:name="List Number 3" w:semiHidden="1" w:unhideWhenUsed="1"/>
+    <w:lsdException w:name="List Number 4" w:semiHidden="1" w:unhideWhenUsed="1"/>
+    <w:lsdException w:name="List Number 5" w:semiHidden="1" w:unhideWhenUsed="1"/>
+    <w:lsdException w:name="Title" w:uiPriority="10" w:qFormat="1"/>
+    <w:lsdException w:name="Closing" w:semiHidden="1" w:unhideWhenUsed="1"/>
+    <w:lsdException w:name="Signature" w:semiHidden="1" w:unhideWhenUsed="1"/>
+    <w:lsdException w:name="Default Paragraph Font" w:semiHidden="1" w:uiPriority="1" w:unhideWhenUsed="1"/>
+    <w:lsdException w:name="Body Text" w:semiHidden="1" w:unhideWhenUsed="1"/>
+    <w:lsdException w:name="Body Text Indent" w:semiHidden="1" w:unhideWhenUsed="1"/>
+    <w:lsdException w:name="List Continue" w:semiHidden="1" w:unhideWhenUsed="1"/>
+    <w:lsdException w:name="List Continue 2" w:semiHidden="1" w:unhideWhenUsed="1"/>
+    <w:lsdException w:name="List Continue 3" w:semiHidden="1" w:unhideWhenUsed="1"/>
+    <w:lsdException w:name="List Continue 4" w:semiHidden="1" w:unhideWhenUsed="1"/>
+    <w:lsdException w:name="List Continue 5" w:semiHidden="1" w:unhideWhenUsed="1"/>
+    <w:lsdException w:name="Message Header" w:semiHidden="1" w:unhideWhenUsed="1"/>
+    <w:lsdException w:name="Subtitle" w:uiPriority="11" w:qFormat="1"/>
+    <w:lsdException w:name="Salutation" w:semiHidden="1" w:unhideWhenUsed="1"/>
+    <w:lsdException w:name="Date" w:semiHidden="1" w:unhideWhenUsed="1"/>
+    <w:lsdException w:name="Body Text First Indent" w:semiHidden="1" w:unhideWhenUsed="1"/>
+    <w:lsdException w:name="Body Text First Indent 2" w:semiHidden="1" w:unhideWhenUsed="1"/>
+    <w:lsdException w:name="Note Heading" w:semiHidden="1" w:unhideWhenUsed="1"/>
+    <w:lsdException w:name="Body Text 2" w:semiHidden="1" w:unhideWhenUsed="1"/>
+    <w:lsdException w:name="Body Text 3" w:semiHidden="1" w:unhideWhenUsed="1"/>
+    <w:lsdException w:name="Body Text Indent 2" w:semiHidden="1" w:unhideWhenUsed="1"/>
+    <w:lsdException w:name="Body Text Indent 3" w:semiHidden="1" w:unhideWhenUsed="1"/>
+    <w:lsdException w:name="Block Text" w:semiHidden="1" w:unhideWhenUsed="1"/>
+    <w:lsdException w:name="Hyperlink" w:semiHidden="1" w:unhideWhenUsed="1"/>
+    <w:lsdException w:name="FollowedHyperlink" w:semiHidden="1" w:unhideWhenUsed="1"/>
+    <w:lsdException w:name="Strong" w:uiPriority="22" w:qFormat="1"/>
+    <w:lsdException w:name="Emphasis" w:uiPriority="20" w:qFormat="1"/>
+    <w:lsdException w:name="Document Map" w:semiHidden="1" w:unhideWhenUsed="1"/>
+    <w:lsdException w:name="Plain Text" w:semiHidden="1" w:unhideWhenUsed="1"/>
+    <w:lsdException w:name="E-mail Signature" w:semiHidden="1" w:unhideWhenUsed="1"/>
+    <w:lsdException w:name="HTML Top of Form" w:semiHidden="1" w:unhideWhenUsed="1"/>
+    <w:lsdException w:name="HTML Bottom of Form" w:semiHidden="1" w:unhideWhenUsed="1"/>
+    <w:lsdException w:name="Normal (Web)" w:semiHidden="1" w:unhideWhenUsed="1"/>
+    <w:lsdException w:name="HTML Acronym" w:semiHidden="1" w:unhideWhenUsed="1"/>
+    <w:lsdException w:name="HTML Address" w:semiHidden="1" w:unhideWhenUsed="1"/>
+    <w:lsdException w:name="HTML Cite" w:semiHidden="1" w:unhideWhenUsed="1"/>
+    <w:lsdException w:name="HTML Code" w:semiHidden="1" w:unhideWhenUsed="1"/>
+    <w:lsdException w:name="HTML Definition" w:semiHidden="1" w:unhideWhenUsed="1"/>
+    <w:lsdException w:name="HTML Keyboard" w:semiHidden="1" w:unhideWhenUsed="1"/>
+    <w:lsdException w:name="HTML Preformatted" w:semiHidden="1" w:unhideWhenUsed="1"/>
+    <w:lsdException w:name="HTML Sample" w:semiHidden="1" w:unhideWhenUsed="1"/>
+    <w:lsdException w:name="HTML Typewriter" w:semiHidden="1" w:unhideWhenUsed="1"/>
+    <w:lsdException w:name="HTML Variable" w:semiHidden="1" w:unhideWhenUsed="1"/>
+    <w:lsdException w:name="Normal Table" w:semiHidden="1" w:unhideWhenUsed="1"/>
+    <w:lsdException w:name="annotation subject" w:semiHidden="1" w:unhideWhenUsed="1"/>
+    <w:lsdException w:name="No List" w:semiHidden="1" w:unhideWhenUsed="1"/>
+    <w:lsdException w:name="Outline List 1" w:semiHidden="1" w:unhideWhenUsed="1"/>
+    <w:lsdException w:name="Outline List 2" w:semiHidden="1" w:unhideWhenUsed="1"/>
+    <w:lsdException w:name="Outline List 3" w:semiHidden="1" w:unhideWhenUsed="1"/>
+    <w:lsdException w:name="Table Simple 1" w:semiHidden="1" w:unhideWhenUsed="1"/>
+    <w:lsdException w:name="Table Simple 2" w:semiHidden="1" w:unhideWhenUsed="1"/>
+    <w:lsdException w:name="Table Simple 3" w:semiHidden="1" w:unhideWhenUsed="1"/>
+    <w:lsdException w:name="Table Classic 1" w:semiHidden="1" w:unhideWhenUsed="1"/>
+    <w:lsdException w:name="Table Classic 2" w:semiHidden="1" w:unhideWhenUsed="1"/>
+    <w:lsdException w:name="Table Classic 3" w:semiHidden="1" w:unhideWhenUsed="1"/>
+    <w:lsdException w:name="Table Classic 4" w:semiHidden="1" w:unhideWhenUsed="1"/>
+    <w:lsdException w:name="Table Colorful 1" w:semiHidden="1" w:unhideWhenUsed="1"/>
+    <w:lsdException w:name="Table Colorful 2" w:semiHidden="1" w:unhideWhenUsed="1"/>
+    <w:lsdException w:name="Table Colorful 3" w:semiHidden="1" w:unhideWhenUsed="1"/>
+    <w:lsdException w:name="Table Columns 1" w:semiHidden="1" w:unhideWhenUsed="1"/>
+    <w:lsdException w:name="Table Columns 2" w:semiHidden="1" w:unhideWhenUsed="1"/>
+    <w:lsdException w:name="Table Columns 3" w:semiHidden="1" w:unhideWhenUsed="1"/>
+    <w:lsdException w:name="Table Columns 4" w:semiHidden="1" w:unhideWhenUsed="1"/>
+    <w:lsdException w:name="Table Columns 5" w:semiHidden="1" w:unhideWhenUsed="1"/>
+    <w:lsdException w:name="Table Grid 1" w:semiHidden="1" w:unhideWhenUsed="1"/>
+    <w:lsdException w:name="Table Grid 2" w:semiHidden="1" w:unhideWhenUsed="1"/>
+    <w:lsdException w:name="Table Grid 3" w:semiHidden="1" w:unhideWhenUsed="1"/>
+    <w:lsdException w:name="Table Grid 4" w:semiHidden="1" w:unhideWhenUsed="1"/>
+    <w:lsdException w:name="Table Grid 5" w:semiHidden="1" w:unhideWhenUsed="1"/>
+    <w:lsdException w:name="Table Grid 6" w:semiHidden="1" w:unhideWhenUsed="1"/>
+    <w:lsdException w:name="Table Grid 7" w:semiHidden="1" w:unhideWhenUsed="1"/>
+    <w:lsdException w:name="Table Grid 8" w:semiHidden="1" w:unhideWhenUsed="1"/>
+    <w:lsdException w:name="Table List 1" w:semiHidden="1" w:unhideWhenUsed="1"/>
+    <w:lsdException w:name="Table List 2" w:semiHidden="1" w:unhideWhenUsed="1"/>
+    <w:lsdException w:name="Table List 3" w:semiHidden="1" w:unhideWhenUsed="1"/>
+    <w:lsdException w:name="Table List 4" w:semiHidden="1" w:unhideWhenUsed="1"/>
+    <w:lsdException w:name="Table List 5" w:semiHidden="1" w:unhideWhenUsed="1"/>
+    <w:lsdException w:name="Table List 6" w:semiHidden="1" w:unhideWhenUsed="1"/>
+    <w:lsdException w:name="Table List 7" w:semiHidden="1" w:unhideWhenUsed="1"/>
+    <w:lsdException w:name="Table List 8" w:semiHidden="1" w:unhideWhenUsed="1"/>
+    <w:lsdException w:name="Table 3D effects 1" w:semiHidden="1" w:unhideWhenUsed="1"/>
+    <w:lsdException w:name="Table 3D effects 2" w:semiHidden="1" w:unhideWhenUsed="1"/>
+    <w:lsdException w:name="Table 3D effects 3" w:semiHidden="1" w:unhideWhenUsed="1"/>
+    <w:lsdException w:name="Table Contemporary" w:semiHidden="1" w:unhideWhenUsed="1"/>
+    <w:lsdException w:name="Table Elegant" w:semiHidden="1" w:unhideWhenUsed="1"/>
+    <w:lsdException w:name="Table Professional" w:semiHidden="1" w:unhideWhenUsed="1"/>
+    <w:lsdException w:name="Table Subtle 1" w:semiHidden="1" w:unhideWhenUsed="1"/>
+    <w:lsdException w:name="Table Subtle 2" w:semiHidden="1" w:unhideWhenUsed="1"/>
+    <w:lsdException w:name="Table Web 1" w:semiHidden="1" w:unhideWhenUsed="1"/>
+    <w:lsdException w:name="Table Web 2" w:semiHidden="1" w:unhideWhenUsed="1"/>
+    <w:lsdException w:name="Table Web 3" w:semiHidden="1" w:unhideWhenUsed="1"/>
+    <w:lsdException w:name="Balloon Text" w:semiHidden="1" w:unhideWhenUsed="1"/>
+    <w:lsdException w:name="Table Grid" w:uiPriority="39"/>
+    <w:lsdException w:name="Table Theme" w:semiHidden="1" w:unhideWhenUsed="1"/>
+    <w:lsdException w:name="Placeholder Text" w:semiHidden="1"/>
+    <w:lsdException w:name="No Spacing" w:uiPriority="1" w:qFormat="1"/>
+    <w:lsdException w:name="Light Shading" w:uiPriority="60"/>
+    <w:lsdException w:name="Light List" w:uiPriority="61"/>
+    <w:lsdException w:name="Light Grid" w:uiPriority="62"/>
+    <w:lsdException w:name="Medium Shading 1" w:uiPriority="63"/>
+    <w:lsdException w:name="Medium Shading 2" w:uiPriority="64"/>
+    <w:lsdException w:name="Medium List 1" w:uiPriority="65"/>
+    <w:lsdException w:name="Medium List 2" w:uiPriority="66"/>
+    <w:lsdException w:name="Medium Grid 1" w:uiPriority="67"/>
+    <w:lsdException w:name="Medium Grid 2" w:uiPriority="68"/>
+    <w:lsdException w:name="Medium Grid 3" w:uiPriority="69"/>
+    <w:lsdException w:name="Dark List" w:uiPriority="70"/>
+    <w:lsdException w:name="Colorful Shading" w:uiPriority="71"/>
+    <w:lsdException w:name="Colorful List" w:uiPriority="72"/>
+    <w:lsdException w:name="Colorful Grid" w:uiPriority="73"/>
+    <w:lsdException w:name="Light Shading Accent 1" w:uiPriority="60"/>
+    <w:lsdException w:name="Light List Accent 1" w:uiPriority="61"/>
+    <w:lsdException w:name="Light Grid Accent 1" w:uiPriority="62"/>
+    <w:lsdException w:name="Medium Shading 1 Accent 1" w:uiPriority="63"/>
+    <w:lsdException w:name="Medium Shading 2 Accent 1" w:uiPriority="64"/>
+    <w:lsdException w:name="Medium List 1 Accent 1" w:uiPriority="65"/>
+    <w:lsdException w:name="Revision" w:semiHidden="1"/>
+    <w:lsdException w:name="List Paragraph" w:uiPriority="34" w:qFormat="1"/>
+    <w:lsdException w:name="Quote" w:uiPriority="29" w:qFormat="1"/>
+    <w:lsdException w:name="Intense Quote" w:uiPriority="30" w:qFormat="1"/>
+    <w:lsdException w:name="Medium List 2 Accent 1" w:uiPriority="66"/>
+    <w:lsdException w:name="Medium Grid 1 Accent 1" w:uiPriority="67"/>
+    <w:lsdException w:name="Medium Grid 2 Accent 1" w:uiPriority="68"/>
+    <w:lsdException w:name="Medium Grid 3 Accent 1" w:uiPriority="69"/>
+    <w:lsdException w:name="Dark List Accent 1" w:uiPriority="70"/>
+    <w:lsdException w:name="Colorful Shading Accent 1" w:uiPriority="71"/>
+    <w:lsdException w:name="Colorful List Accent 1" w:uiPriority="72"/>
+    <w:lsdException w:name="Colorful Grid Accent 1" w:uiPriority="73"/>
+    <w:lsdException w:name="Light Shading Accent 2" w:uiPriority="60"/>
+    <w:lsdException w:name="Light List Accent 2" w:uiPriority="61"/>
+    <w:lsdException w:name="Light Grid Accent 2" w:uiPriority="62"/>
+    <w:lsdException w:name="Medium Shading 1 Accent 2" w:uiPriority="63"/>
+    <w:lsdException w:name="Medium Shading 2 Accent 2" w:uiPriority="64"/>
+    <w:lsdException w:name="Medium List 1 Accent 2" w:uiPriority="65"/>
+    <w:lsdException w:name="Medium List 2 Accent 2" w:uiPriority="66"/>
+    <w:lsdException w:name="Medium Grid 1 Accent 2" w:uiPriority="67"/>
+    <w:lsdException w:name="Medium Grid 2 Accent 2" w:uiPriority="68"/>
+    <w:lsdException w:name="Medium Grid 3 Accent 2" w:uiPriority="69"/>
+    <w:lsdException w:name="Dark List Accent 2" w:uiPriority="70"/>
+    <w:lsdException w:name="Colorful Shading Accent 2" w:uiPriority="71"/>
+    <w:lsdException w:name="Colorful List Accent 2" w:uiPriority="72"/>
+    <w:lsdException w:name="Colorful Grid Accent 2" w:uiPriority="73"/>
+    <w:lsdException w:name="Light Shading Accent 3" w:uiPriority="60"/>
+    <w:lsdException w:name="Light List Accent 3" w:uiPriority="61"/>
+    <w:lsdException w:name="Light Grid Accent 3" w:uiPriority="62"/>
+    <w:lsdException w:name="Medium Shading 1 Accent 3" w:uiPriority="63"/>
+    <w:lsdException w:name="Medium Shading 2 Accent 3" w:uiPriority="64"/>
+    <w:lsdException w:name="Medium List 1 Accent 3" w:uiPriority="65"/>
+    <w:lsdException w:name="Medium List 2 Accent 3" w:uiPriority="66"/>
+    <w:lsdException w:name="Medium Grid 1 Accent 3" w:uiPriority="67"/>
+    <w:lsdException w:name="Medium Grid 2 Accent 3" w:uiPriority="68"/>
+    <w:lsdException w:name="Medium Grid 3 Accent 3" w:uiPriority="69"/>
+    <w:lsdException w:name="Dark List Accent 3" w:uiPriority="70"/>
+    <w:lsdException w:name="Colorful Shading Accent 3" w:uiPriority="71"/>
+    <w:lsdException w:name="Colorful List Accent 3" w:uiPriority="72"/>
+    <w:lsdException w:name="Colorful Grid Accent 3" w:uiPriority="73"/>
+    <w:lsdException w:name="Light Shading Accent 4" w:uiPriority="60"/>
+    <w:lsdException w:name="Light List Accent 4" w:uiPriority="61"/>
+    <w:lsdException w:name="Light Grid Accent 4" w:uiPriority="62"/>
+    <w:lsdException w:name="Medium Shading 1 Accent 4" w:uiPriority="63"/>
+    <w:lsdException w:name="Medium Shading 2 Accent 4" w:uiPriority="64"/>
+    <w:lsdException w:name="Medium List 1 Accent 4" w:uiPriority="65"/>
+    <w:lsdException w:name="Medium List 2 Accent 4" w:uiPriority="66"/>
+    <w:lsdException w:name="Medium Grid 1 Accent 4" w:uiPriority="67"/>
+    <w:lsdException w:name="Medium Grid 2 Accent 4" w:uiPriority="68"/>
+    <w:lsdException w:name="Medium Grid 3 Accent 4" w:uiPriority="69"/>
+    <w:lsdException w:name="Dark List Accent 4" w:uiPriority="70"/>
+    <w:lsdException w:name="Colorful Shading Accent 4" w:uiPriority="71"/>
+    <w:lsdException w:name="Colorful List Accent 4" w:uiPriority="72"/>
+    <w:lsdException w:name="Colorful Grid Accent 4" w:uiPriority="73"/>
+    <w:lsdException w:name="Light Shading Accent 5" w:uiPriority="60"/>
+    <w:lsdException w:name="Light List Accent 5" w:uiPriority="61"/>
+    <w:lsdException w:name="Light Grid Accent 5" w:uiPriority="62"/>
+    <w:lsdException w:name="Medium Shading 1 Accent 5" w:uiPriority="63"/>
+    <w:lsdException w:name="Medium Shading 2 Accent 5" w:uiPriority="64"/>
+    <w:lsdException w:name="Medium List 1 Accent 5" w:uiPriority="65"/>
+    <w:lsdException w:name="Medium List 2 Accent 5" w:uiPriority="66"/>
+    <w:lsdException w:name="Medium Grid 1 Accent 5" w:uiPriority="67"/>
+    <w:lsdException w:name="Medium Grid 2 Accent 5" w:uiPriority="68"/>
+    <w:lsdException w:name="Medium Grid 3 Accent 5" w:uiPriority="69"/>
+    <w:lsdException w:name="Dark List Accent 5" w:uiPriority="70"/>
+    <w:lsdException w:name="Colorful Shading Accent 5" w:uiPriority="71"/>
+    <w:lsdException w:name="Colorful List Accent 5" w:uiPriority="72"/>
+    <w:lsdException w:name="Colorful Grid Accent 5" w:uiPriority="73"/>
+    <w:lsdException w:name="Light Shading Accent 6" w:uiPriority="60"/>
+    <w:lsdException w:name="Light List Accent 6" w:uiPriority="61"/>
+    <w:lsdException w:name="Light Grid Accent 6" w:uiPriority="62"/>
+    <w:lsdException w:name="Medium Shading 1 Accent 6" w:uiPriority="63"/>
+    <w:lsdException w:name="Medium Shading 2 Accent 6" w:uiPriority="64"/>
+    <w:lsdException w:name="Medium List 1 Accent 6" w:uiPriority="65"/>
+    <w:lsdException w:name="Medium List 2 Accent 6" w:uiPriority="66"/>
+    <w:lsdException w:name="Medium Grid 1 Accent 6" w:uiPriority="67"/>
+    <w:lsdException w:name="Medium Grid 2 Accent 6" w:uiPriority="68"/>
+    <w:lsdException w:name="Medium Grid 3 Accent 6" w:uiPriority="69"/>
+    <w:lsdException w:name="Dark List Accent 6" w:uiPriority="70"/>
+    <w:lsdException w:name="Colorful Shading Accent 6" w:uiPriority="71"/>
+    <w:lsdException w:name="Colorful List Accent 6" w:uiPriority="72"/>
+    <w:lsdException w:name="Colorful Grid Accent 6" w:uiPriority="73"/>
+    <w:lsdException w:name="Subtle Emphasis" w:uiPriority="19" w:qFormat="1"/>
+    <w:lsdException w:name="Intense Emphasis" w:uiPriority="21" w:qFormat="1"/>
+    <w:lsdException w:name="Subtle Reference" w:uiPriority="31" w:qFormat="1"/>
+    <w:lsdException w:name="Intense Reference" w:uiPriority="32" w:qFormat="1"/>
+    <w:lsdException w:name="Book Title" w:uiPriority="33" w:qFormat="1"/>
+    <w:lsdException w:name="Bibliography" w:semiHidden="1" w:uiPriority="37" w:unhideWhenUsed="1"/>
+    <w:lsdException w:name="TOC Heading" w:semiHidden="1" w:uiPriority="39" w:unhideWhenUsed="1" w:qFormat="1"/>
+    <w:lsdException w:name="Plain Table 1" w:uiPriority="41"/>
+    <w:lsdException w:name="Plain Table 2" w:uiPriority="42"/>
+    <w:lsdException w:name="Plain Table 3" w:uiPriority="43"/>
+    <w:lsdException w:name="Plain Table 4" w:uiPriority="44"/>
+    <w:lsdException w:name="Plain Table 5" w:uiPriority="45"/>
+    <w:lsdException w:name="Grid Table Light" w:uiPriority="40"/>
+    <w:lsdException w:name="Grid Table 1 Light" w:uiPriority="46"/>
+    <w:lsdException w:name="Grid Table 2" w:uiPriority="47"/>
+    <w:lsdException w:name="Grid Table 3" w:uiPriority="48"/>
+    <w:lsdException w:name="Grid Table 4" w:uiPriority="49"/>
+    <w:lsdException w:name="Grid Table 5 Dark" w:uiPriority="50"/>
+    <w:lsdException w:name="Grid Table 6 Colorful" w:uiPriority="51"/>
+    <w:lsdException w:name="Grid Table 7 Colorful" w:uiPriority="52"/>
+    <w:lsdException w:name="Grid Table 1 Light Accent 1" w:uiPriority="46"/>
+    <w:lsdException w:name="Grid Table 2 Accent 1" w:uiPriority="47"/>
+    <w:lsdException w:name="Grid Table 3 Accent 1" w:uiPriority="48"/>
+    <w:lsdException w:name="Grid Table 4 Accent 1" w:uiPriority="49"/>
+    <w:lsdException w:name="Grid Table 5 Dark Accent 1" w:uiPriority="50"/>
+    <w:lsdException w:name="Grid Table 6 Colorful Accent 1" w:uiPriority="51"/>
+    <w:lsdException w:name="Grid Table 7 Colorful Accent 1" w:uiPriority="52"/>
+    <w:lsdException w:name="Grid Table 1 Light Accent 2" w:uiPriority="46"/>
+    <w:lsdException w:name="Grid Table 2 Accent 2" w:uiPriority="47"/>
+    <w:lsdException w:name="Grid Table 3 Accent 2" w:uiPriority="48"/>
+    <w:lsdException w:name="Grid Table 4 Accent 2" w:uiPriority="49"/>
+    <w:lsdException w:name="Grid Table 5 Dark Accent 2" w:uiPriority="50"/>
+    <w:lsdException w:name="Grid Table 6 Colorful Accent 2" w:uiPriority="51"/>
+    <w:lsdException w:name="Grid Table 7 Colorful Accent 2" w:uiPriority="52"/>
+    <w:lsdException w:name="Grid Table 1 Light Accent 3" w:uiPriority="46"/>
+    <w:lsdException w:name="Grid Table 2 Accent 3" w:uiPriority="47"/>
+    <w:lsdException w:name="Grid Table 3 Accent 3" w:uiPriority="48"/>
+    <w:lsdException w:name="Grid Table 4 Accent 3" w:uiPriority="49"/>
+    <w:lsdException w:name="Grid Table 5 Dark Accent 3" w:uiPriority="50"/>
+    <w:lsdException w:name="Grid Table 6 Colorful Accent 3" w:uiPriority="51"/>
+    <w:lsdException w:name="Grid Table 7 Colorful Accent 3" w:uiPriority="52"/>
+    <w:lsdException w:name="Grid Table 1 Light Accent 4" w:uiPriority="46"/>
+    <w:lsdException w:name="Grid Table 2 Accent 4" w:uiPriority="47"/>
+    <w:lsdException w:name="Grid Table 3 Accent 4" w:uiPriority="48"/>
+    <w:lsdException w:name="Grid Table 4 Accent 4" w:uiPriority="49"/>
+    <w:lsdException w:name="Grid Table 5 Dark Accent 4" w:uiPriority="50"/>
+    <w:lsdException w:name="Grid Table 6 Colorful Accent 4" w:uiPriority="51"/>
+    <w:lsdException w:name="Grid Table 7 Colorful Accent 4" w:uiPriority="52"/>
+    <w:lsdException w:name="Grid Table 1 Light Accent 5" w:uiPriority="46"/>
+    <w:lsdException w:name="Grid Table 2 Accent 5" w:uiPriority="47"/>
+    <w:lsdException w:name="Grid Table 3 Accent 5" w:uiPriority="48"/>
+    <w:lsdException w:name="Grid Table 4 Accent 5" w:uiPriority="49"/>
+    <w:lsdException w:name="Grid Table 5 Dark Accent 5" w:uiPriority="50"/>
+    <w:lsdException w:name="Grid Table 6 Colorful Accent 5" w:uiPriority="51"/>
+    <w:lsdException w:name="Grid Table 7 Colorful Accent 5" w:uiPriority="52"/>
+    <w:lsdException w:name="Grid Table 1 Light Accent 6" w:uiPriority="46"/>
+    <w:lsdException w:name="Grid Table 2 Accent 6" w:uiPriority="47"/>
+    <w:lsdException w:name="Grid Table 3 Accent 6" w:uiPriority="48"/>
+    <w:lsdException w:name="Grid Table 4 Accent 6" w:uiPriority="49"/>
+    <w:lsdException w:name="Grid Table 5 Dark Accent 6" w:uiPriority="50"/>
+    <w:lsdException w:name="Grid Table 6 Colorful Accent 6" w:uiPriority="51"/>
+    <w:lsdException w:name="Grid Table 7 Colorful Accent 6" w:uiPriority="52"/>
+    <w:lsdException w:name="List Table 1 Light" w:uiPriority="46"/>
+    <w:lsdException w:name="List Table 2" w:uiPriority="47"/>
+    <w:lsdException w:name="List Table 3" w:uiPriority="48"/>
+    <w:lsdException w:name="List Table 4" w:uiPriority="49"/>
+    <w:lsdException w:name="List Table 5 Dark" w:uiPriority="50"/>
+    <w:lsdException w:name="List Table 6 Colorful" w:uiPriority="51"/>
+    <w:lsdException w:name="List Table 7 Colorful" w:uiPriority="52"/>
+    <w:lsdException w:name="List Table 1 Light Accent 1" w:uiPriority="46"/>
+    <w:lsdException w:name="List Table 2 Accent 1" w:uiPriority="47"/>
+    <w:lsdException w:name="List Table 3 Accent 1" w:uiPriority="48"/>
+    <w:lsdException w:name="List Table 4 Accent 1" w:uiPriority="49"/>
+    <w:lsdException w:name="List Table 5 Dark Accent 1" w:uiPriority="50"/>
+    <w:lsdException w:name="List Table 6 Colorful Accent 1" w:uiPriority="51"/>
+    <w:lsdException w:name="List Table 7 Colorful Accent 1" w:uiPriority="52"/>
+    <w:lsdException w:name="List Table 1 Light Accent 2" w:uiPriority="46"/>
+    <w:lsdException w:name="List Table 2 Accent 2" w:uiPriority="47"/>
+    <w:lsdException w:name="List Table 3 Accent 2" w:uiPriority="48"/>
+    <w:lsdException w:name="List Table 4 Accent 2" w:uiPriority="49"/>
+    <w:lsdException w:name="List Table 5 Dark Accent 2" w:uiPriority="50"/>
+    <w:lsdException w:name="List Table 6 Colorful Accent 2" w:uiPriority="51"/>
+    <w:lsdException w:name="List Table 7 Colorful Accent 2" w:uiPriority="52"/>
+    <w:lsdException w:name="List Table 1 Light Accent 3" w:uiPriority="46"/>
+    <w:lsdException w:name="List Table 2 Accent 3" w:uiPriority="47"/>
+    <w:lsdException w:name="List Table 3 Accent 3" w:uiPriority="48"/>
+    <w:lsdException w:name="List Table 4 Accent 3" w:uiPriority="49"/>
+    <w:lsdException w:name="List Table 5 Dark Accent 3" w:uiPriority="50"/>
+    <w:lsdException w:name="List Table 6 Colorful Accent 3" w:uiPriority="51"/>
+    <w:lsdException w:name="List Table 7 Colorful Accent 3" w:uiPriority="52"/>
+    <w:lsdException w:name="List Table 1 Light Accent 4" w:uiPriority="46"/>
+    <w:lsdException w:name="List Table 2 Accent 4" w:uiPriority="47"/>
+    <w:lsdException w:name="List Table 3 Accent 4" w:uiPriority="48"/>
+    <w:lsdException w:name="List Table 4 Accent 4" w:uiPriority="49"/>
+    <w:lsdException w:name="List Table 5 Dark Accent 4" w:uiPriority="50"/>
+    <w:lsdException w:name="List Table 6 Colorful Accent 4" w:uiPriority="51"/>
+    <w:lsdException w:name="List Table 7 Colorful Accent 4" w:uiPriority="52"/>
+    <w:lsdException w:name="List Table 1 Light Accent 5" w:uiPriority="46"/>
+    <w:lsdException w:name="List Table 2 Accent 5" w:uiPriority="47"/>
+    <w:lsdException w:name="List Table 3 Accent 5" w:uiPriority="48"/>
+    <w:lsdException w:name="List Table 4 Accent 5" w:uiPriority="49"/>
+    <w:lsdException w:name="List Table 5 Dark Accent 5" w:uiPriority="50"/>
+    <w:lsdException w:name="List Table 6 Colorful Accent 5" w:uiPriority="51"/>
+    <w:lsdException w:name="List Table 7 Colorful Accent 5" w:uiPriority="52"/>
+    <w:lsdException w:name="List Table 1 Light Accent 6" w:uiPriority="46"/>
+    <w:lsdException w:name="List Table 2 Accent 6" w:uiPriority="47"/>
+    <w:lsdException w:name="List Table 3 Accent 6" w:uiPriority="48"/>
+    <w:lsdException w:name="List Table 4 Accent 6" w:uiPriority="49"/>
+    <w:lsdException w:name="List Table 5 Dark Accent 6" w:uiPriority="50"/>
+    <w:lsdException w:name="List Table 6 Colorful Accent 6" w:uiPriority="51"/>
+    <w:lsdException w:name="List Table 7 Colorful Accent 6" w:uiPriority="52"/>
+  </w:latentStyles>
+  <w:style w:type="paragraph" w:default="1" w:styleId="Standaard">
+    <w:name w:val="Normal"/>
+    <w:qFormat/>
+    <w:rsid w:val="0017545D"/>
+    <w:rPr>
+      <w:rFonts w:cs="Times New Roman"/>
+      <w:sz w:val="3276"/>
+      <w:szCs w:val="3276"/>
+    </w:rPr>
+  </w:style>
+  <w:style w:type="character" w:default="1" w:styleId="Standaardalinea-lettertype">
+    <w:name w:val="Default Paragraph Font"/>
+    <w:uiPriority w:val="1"/>
+    <w:semiHidden/>
+    <w:unhideWhenUsed/>
+    <w:rsid w:val="0017545D"/>
+  </w:style>
+  <w:style w:type="table" w:default="1" w:styleId="Standaardtabel">
+    <w:name w:val="Normal Table"/>
+    <w:uiPriority w:val="99"/>
+    <w:semiHidden/>
+    <w:unhideWhenUsed/>
+    <w:tblPr>
+      <w:tblInd w:w="0" w:type="dxa"/>
+      <w:tblCellMar>
+        <w:top w:w="0" w:type="dxa"/>
+        <w:left w:w="108" w:type="dxa"/>
+        <w:bottom w:w="0" w:type="dxa"/>
+        <w:right w:w="108" w:type="dxa"/>
+      </w:tblCellMar>
+    </w:tblPr>
+  </w:style>
+  <w:style w:type="numbering" w:default="1" w:styleId="Geenlijst">
+    <w:name w:val="No List"/>
+    <w:uiPriority w:val="99"/>
+    <w:semiHidden/>
+    <w:unhideWhenUsed/>
+  </w:style>
+  <w:style w:type="character" w:styleId="Tekstvantijdelijkeaanduiding">
+    <w:name w:val="Placeholder Text"/>
+    <w:basedOn w:val="Standaardalinea-lettertype"/>
+    <w:uiPriority w:val="99"/>
+    <w:semiHidden/>
+    <w:rsid w:val="0017545D"/>
+    <w:rPr>
+      <w:color w:val="808080"/>
+    </w:rPr>
+  </w:style>
+</w:styles>
+</file>
+
+<file path=word/glossary/webSettings.xml><?xml version="1.0" encoding="utf-8"?>
+<w:webSettings xmlns:mc="http://schemas.openxmlformats.org/markup-compatibility/2006" xmlns:r="http://schemas.openxmlformats.org/officeDocument/2006/relationships" xmlns:w="http://schemas.openxmlformats.org/wordprocessingml/2006/main" xmlns:w14="http://schemas.microsoft.com/office/word/2010/wordml" xmlns:w15="http://schemas.microsoft.com/office/word/2012/wordml" mc:Ignorable="w14 w15">
+  <w:optimizeForBrowser/>
+  <w:allowPNG/>
+</w:webSettings>
 </file>
 
 <file path=word/theme/theme1.xml><?xml version="1.0" encoding="utf-8"?>
@@ -2935,4 +4669,16 @@
   <we:bindings/>
   <we:snapshot xmlns:r="http://schemas.openxmlformats.org/officeDocument/2006/relationships"/>
 </we:webextension>
+</file>
+
+<file path=customXml/item1.xml><?xml version="1.0" encoding="utf-8"?>
+<b:Sources xmlns:b="http://schemas.openxmlformats.org/officeDocument/2006/bibliography" xmlns="http://schemas.openxmlformats.org/officeDocument/2006/bibliography" SelectedStyle="\APASixthEditionOfficeOnline.xsl" StyleName="APA" Version="6"/>
+</file>
+
+<file path=customXml/itemProps1.xml><?xml version="1.0" encoding="utf-8"?>
+<ds:datastoreItem xmlns:ds="http://schemas.openxmlformats.org/officeDocument/2006/customXml" ds:itemID="{8FE69F60-2A42-4EB7-8C5E-074D5B7CC9A2}">
+  <ds:schemaRefs>
+    <ds:schemaRef ds:uri="http://schemas.openxmlformats.org/officeDocument/2006/bibliography"/>
+  </ds:schemaRefs>
+</ds:datastoreItem>
 </file>
</xml_diff>